<commit_message>
update kerangka penulisan laporan
</commit_message>
<xml_diff>
--- a/docs/office_files/[v.2.0]Kerangka Penulisan Laporan Tesis.docx
+++ b/docs/office_files/[v.2.0]Kerangka Penulisan Laporan Tesis.docx
@@ -179,6 +179,43 @@
     </w:p>
     <w:p>
       <w:pPr>
+        <w:pStyle w:val="ListParagraph"/>
+        <w:numPr>
+          <w:ilvl w:val="0"/>
+          <w:numId w:val="6"/>
+        </w:numPr>
+        <w:rPr>
+          <w:sz w:val="24"/>
+        </w:rPr>
+      </w:pPr>
+      <w:r>
+        <w:rPr>
+          <w:sz w:val="24"/>
+        </w:rPr>
+        <w:t>Pengembangan Kakas Visualisasi dengan mendeteksi graf dalam kode program</w:t>
+      </w:r>
+    </w:p>
+    <w:p>
+      <w:pPr>
+        <w:pStyle w:val="ListParagraph"/>
+        <w:numPr>
+          <w:ilvl w:val="0"/>
+          <w:numId w:val="6"/>
+        </w:numPr>
+        <w:rPr>
+          <w:sz w:val="24"/>
+        </w:rPr>
+      </w:pPr>
+      <w:r>
+        <w:rPr>
+          <w:sz w:val="24"/>
+        </w:rPr>
+        <w:t>Abstraksi Proses Graf Pada Kode Untuk Visualisasi Program</w:t>
+      </w:r>
+    </w:p>
+    <w:p>
+      <w:pPr>
+        <w:pStyle w:val="ListParagraph"/>
         <w:rPr>
           <w:sz w:val="24"/>
         </w:rPr>
@@ -378,8 +415,6 @@
         </w:rPr>
         <w:t>”</w:t>
       </w:r>
-      <w:bookmarkStart w:id="0" w:name="_GoBack"/>
-      <w:bookmarkEnd w:id="0"/>
     </w:p>
     <w:p>
       <w:pPr>
@@ -474,7 +509,13 @@
           </w:tcPr>
           <w:p>
             <w:r>
-              <w:t>Urgensi visualisasi dalam interaksi manusia dan komputer</w:t>
+              <w:t xml:space="preserve">Apa itu </w:t>
+            </w:r>
+            <w:r>
+              <w:t>Visualisasi</w:t>
+            </w:r>
+            <w:r>
+              <w:t xml:space="preserve"> dan bagaimana perkembangannya</w:t>
             </w:r>
           </w:p>
         </w:tc>
@@ -496,7 +537,10 @@
           </w:tcPr>
           <w:p>
             <w:r>
-              <w:t>Perkembangan teknologi visualisasi pada web</w:t>
+              <w:t>Kemajuan</w:t>
+            </w:r>
+            <w:r>
+              <w:t xml:space="preserve"> teknologi visualisasi pada web</w:t>
             </w:r>
           </w:p>
         </w:tc>
@@ -607,20 +651,430 @@
       </w:pPr>
     </w:p>
     <w:p>
-      <w:pPr>
-        <w:rPr>
-          <w:sz w:val="24"/>
-        </w:rPr>
-      </w:pPr>
-      <w:r>
-        <w:rPr>
-          <w:sz w:val="24"/>
-        </w:rPr>
-        <w:t>Sejak terciptanya komputer bahwa interaksi antar manusia dan komputer telah menjadi salah satu subjek penting dalam dunia riset.</w:t>
-      </w:r>
-    </w:p>
-    <w:p>
-      <w:pPr>
+      <w:r>
+        <w:t>Berbagai ris</w:t>
+      </w:r>
+      <w:r>
+        <w:t xml:space="preserve">et dalam dekade tahun terakhir para </w:t>
+      </w:r>
+      <w:r>
+        <w:t xml:space="preserve">peneliti mencari cara untuk mengembangkan kakas guna memahami alur kerja sebuah program. Visualisasi menjadi salah satu teknik yang telah dilakukan, sehingga saat ini muncul istilah </w:t>
+      </w:r>
+      <w:r>
+        <w:rPr>
+          <w:i/>
+        </w:rPr>
+        <w:t>software visualization</w:t>
+      </w:r>
+      <w:r>
+        <w:t xml:space="preserve"> (visualisasi perangkat lunak).</w:t>
+      </w:r>
+      <w:r>
+        <w:t xml:space="preserve"> Visualisasi adalah teknik interaksi terpenting</w:t>
+      </w:r>
+      <w:r>
+        <w:t xml:space="preserve"> dalam penyampaian informasi </w:t>
+      </w:r>
+      <w:r>
+        <w:fldChar w:fldCharType="begin"/>
+      </w:r>
+      <w:r>
+        <w:instrText xml:space="preserve"> ADDIN ZOTERO_ITEM CSL_CITATION {"citationID":"pep40ebrv","properties":{"formattedCitation":"(Cetin and Andrews-Larson, 2016)","plainCitation":"(Cetin and Andrews-Larson, 2016)"},"citationItems":[{"id":393,"uris":["http://zotero.org/users/3978954/items/APIHQ87Z"],"uri":["http://zotero.org/users/3978954/items/APIHQ87Z"],"itemData":{"id":393,"type":"article-journal","title":"Learning sorting algorithms through visualization construction","container-title":"Computer Science Education","page":"27-43","volume":"26","issue":"1","source":"CrossRef","DOI":"10.1080/08993408.2016.1160664","ISSN":"0899-3408, 1744-5175","language":"en","author":[{"family":"Cetin","given":"Ibrahim"},{"family":"Andrews-Larson","given":"Christine"}],"issued":{"date-parts":[["2016",1,2]]}}}],"schema":"https://github.com/citation-style-language/schema/raw/master/csl-citation.json"} </w:instrText>
+      </w:r>
+      <w:r>
+        <w:fldChar w:fldCharType="separate"/>
+      </w:r>
+      <w:r>
+        <w:rPr>
+          <w:rFonts w:cs="Times New Roman"/>
+        </w:rPr>
+        <w:t xml:space="preserve">(Cetin </w:t>
+      </w:r>
+      <w:r>
+        <w:rPr>
+          <w:rFonts w:cs="Times New Roman"/>
+        </w:rPr>
+        <w:t>d</w:t>
+      </w:r>
+      <w:r>
+        <w:rPr>
+          <w:rFonts w:cs="Times New Roman"/>
+        </w:rPr>
+        <w:t>an</w:t>
+      </w:r>
+      <w:r>
+        <w:rPr>
+          <w:rFonts w:cs="Times New Roman"/>
+        </w:rPr>
+        <w:t xml:space="preserve"> Andrews-Larson, 2016</w:t>
+      </w:r>
+      <w:r>
+        <w:fldChar w:fldCharType="end"/>
+      </w:r>
+      <w:r>
+        <w:t xml:space="preserve">; </w:t>
+      </w:r>
+      <w:r>
+        <w:fldChar w:fldCharType="begin"/>
+      </w:r>
+      <w:r>
+        <w:instrText xml:space="preserve"> ADDIN ZOTERO_ITEM CSL_CITATION {"citationID":"3hqaf0mfv","properties":{"formattedCitation":"(Sorva, 2012)","plainCitation":"(Sorva, 2012)"},"citationItems":[{"id":288,"uris":["http://zotero.org/users/3978954/items/ZGN5NAN2"],"uri":["http://zotero.org/users/3978954/items/ZGN5NAN2"],"itemData":{"id":288,"type":"book","title":"Visual program simulation in introductory programming education","collection-title":"Aalto University publication series Doctoral dissertations","collection-number":"2012,61","publisher":"Aalto Univ. School of Science","publisher-place":"Espoo","number-of-pages":"422","source":"Gemeinsamer Bibliotheksverbund ISBN","event-place":"Espoo","ISBN":"978-952-60-4625-9","note":"OCLC: 934947240","language":"eng","author":[{"family":"Sorva","given":"Juha"}],"issued":{"date-parts":[["2012"]]}}}],"schema":"https://github.com/citation-style-language/schema/raw/master/csl-citation.json"} </w:instrText>
+      </w:r>
+      <w:r>
+        <w:fldChar w:fldCharType="separate"/>
+      </w:r>
+      <w:r>
+        <w:rPr>
+          <w:rFonts w:cs="Times New Roman"/>
+        </w:rPr>
+        <w:t>Sorva, 2012</w:t>
+      </w:r>
+      <w:r>
+        <w:rPr>
+          <w:rFonts w:cs="Times New Roman"/>
+        </w:rPr>
+        <w:t>;</w:t>
+      </w:r>
+      <w:r>
+        <w:fldChar w:fldCharType="end"/>
+      </w:r>
+      <w:r>
+        <w:t xml:space="preserve"> </w:t>
+      </w:r>
+      <w:r>
+        <w:fldChar w:fldCharType="begin"/>
+      </w:r>
+      <w:r>
+        <w:instrText xml:space="preserve"> ADDIN ZOTERO_ITEM CSL_CITATION {"citationID":"1vmgvputhf","properties":{"formattedCitation":"(Sorva et al., 2013)","plainCitation":"(Sorva et al., 2013)"},"citationItems":[{"id":282,"uris":["http://zotero.org/users/3978954/items/IAVKWNNZ"],"uri":["http://zotero.org/users/3978954/items/IAVKWNNZ"],"itemData":{"id":282,"type":"article-journal","title":"A review of generic program visualization systems for introductory programming education","container-title":"ACM Transactions on Computing Education (TOCE)","page":"15","volume":"13","issue":"4","source":"Google Scholar","author":[{"family":"Sorva","given":"Juha"},{"family":"Karavirta","given":"Ville"},{"family":"Malmi","given":"Lauri"}],"issued":{"date-parts":[["2013"]]}}}],"schema":"https://github.com/citation-style-language/schema/raw/master/csl-citation.json"} </w:instrText>
+      </w:r>
+      <w:r>
+        <w:fldChar w:fldCharType="separate"/>
+      </w:r>
+      <w:r>
+        <w:rPr>
+          <w:rFonts w:cs="Times New Roman"/>
+        </w:rPr>
+        <w:t>Sorva dkk</w:t>
+      </w:r>
+      <w:r>
+        <w:rPr>
+          <w:rFonts w:cs="Times New Roman"/>
+        </w:rPr>
+        <w:t>., 2013</w:t>
+      </w:r>
+      <w:r>
+        <w:fldChar w:fldCharType="end"/>
+      </w:r>
+      <w:r>
+        <w:t xml:space="preserve">; </w:t>
+      </w:r>
+      <w:r>
+        <w:fldChar w:fldCharType="begin"/>
+      </w:r>
+      <w:r>
+        <w:instrText xml:space="preserve"> ADDIN ZOTERO_ITEM CSL_CITATION {"citationID":"1blrql44jj","properties":{"formattedCitation":"{\\rtf (Gra\\uc0\\u269{}anin et al., 2005)}","plainCitation":"(Gračanin et al., 2005)"},"citationItems":[{"id":390,"uris":["http://zotero.org/users/3978954/items/I2UB5TS2"],"uri":["http://zotero.org/users/3978954/items/I2UB5TS2"],"itemData":{"id":390,"type":"article-journal","title":"Software visualization","container-title":"Innovations in Systems and Software Engineering","page":"221-230","volume":"1","issue":"2","source":"CrossRef","DOI":"10.1007/s11334-005-0019-8","ISSN":"1614-5046, 1614-5054","language":"en","author":[{"family":"Gračanin","given":"Denis"},{"family":"Matković","given":"Krešimir"},{"family":"Eltoweissy","given":"Mohamed"}],"issued":{"date-parts":[["2005",9]]}}}],"schema":"https://github.com/citation-style-language/schema/raw/master/csl-citation.json"} </w:instrText>
+      </w:r>
+      <w:r>
+        <w:fldChar w:fldCharType="separate"/>
+      </w:r>
+      <w:r>
+        <w:rPr>
+          <w:rFonts w:cs="Times New Roman"/>
+          <w:szCs w:val="24"/>
+        </w:rPr>
+        <w:t xml:space="preserve">Gračanin </w:t>
+      </w:r>
+      <w:r>
+        <w:rPr>
+          <w:rFonts w:cs="Times New Roman"/>
+          <w:szCs w:val="24"/>
+        </w:rPr>
+        <w:t>dkk</w:t>
+      </w:r>
+      <w:r>
+        <w:rPr>
+          <w:rFonts w:cs="Times New Roman"/>
+          <w:szCs w:val="24"/>
+        </w:rPr>
+        <w:t>., 2005</w:t>
+      </w:r>
+      <w:r>
+        <w:rPr>
+          <w:rFonts w:cs="Times New Roman"/>
+          <w:szCs w:val="24"/>
+        </w:rPr>
+        <w:t>;</w:t>
+      </w:r>
+      <w:r>
+        <w:fldChar w:fldCharType="end"/>
+      </w:r>
+      <w:r>
+        <w:t xml:space="preserve"> </w:t>
+      </w:r>
+      <w:r>
+        <w:fldChar w:fldCharType="begin"/>
+      </w:r>
+      <w:r>
+        <w:instrText xml:space="preserve"> ADDIN ZOTERO_ITEM CSL_CITATION {"citationID":"v3qes93up","properties":{"formattedCitation":"(Guo, 2013)","plainCitation":"(Guo, 2013)"},"citationItems":[{"id":292,"uris":["http://zotero.org/users/3978954/items/I2D84BRS"],"uri":["http://zotero.org/users/3978954/items/I2D84BRS"],"itemData":{"id":292,"type":"paper-conference","title":"Online python tutor: embeddable web-based program visualization for cs education","container-title":"Proceeding of the 44th ACM technical symposium on Computer science education","publisher":"ACM","page":"579–584","source":"Google Scholar","URL":"http://dl.acm.org/citation.cfm?id=2445368","shortTitle":"Online python tutor","author":[{"family":"Guo","given":"Philip J."}],"issued":{"date-parts":[["2013"]]},"accessed":{"date-parts":[["2016",7,20]]}}}],"schema":"https://github.com/citation-style-language/schema/raw/master/csl-citation.json"} </w:instrText>
+      </w:r>
+      <w:r>
+        <w:fldChar w:fldCharType="separate"/>
+      </w:r>
+      <w:r>
+        <w:rPr>
+          <w:rFonts w:cs="Times New Roman"/>
+        </w:rPr>
+        <w:t>Guo, 2013)</w:t>
+      </w:r>
+      <w:r>
+        <w:fldChar w:fldCharType="end"/>
+      </w:r>
+      <w:r>
+        <w:t>. Melalui indera visual, manusia lebih cenderung menangkap lebih banyak informasi yang diterima dibandingkan melalui indera lainnya</w:t>
+      </w:r>
+      <w:r>
+        <w:t xml:space="preserve"> </w:t>
+      </w:r>
+      <w:r>
+        <w:fldChar w:fldCharType="begin"/>
+      </w:r>
+      <w:r>
+        <w:instrText xml:space="preserve"> ADDIN ZOTERO_ITEM CSL_CITATION {"citationID":"2eo6tpta8t","properties":{"formattedCitation":"(Ware, 2004)","plainCitation":"(Ware, 2004)"},"citationItems":[{"id":493,"uris":["http://zotero.org/users/3978954/items/7V8X4XSS"],"uri":["http://zotero.org/users/3978954/items/7V8X4XSS"],"itemData":{"id":493,"type":"book","title":"Information visualization: perception for design, 2nd edition","publisher":"Elsevier Inc.","publisher-place":"San Francisco, Kanada","number-of-pages":"2","edition":"2nd edition","event-place":"San Francisco, Kanada","ISBN":"1-55860-819-2","author":[{"family":"Ware","given":"Colin"}],"issued":{"date-parts":[["2004"]]}}}],"schema":"https://github.com/citation-style-language/schema/raw/master/csl-citation.json"} </w:instrText>
+      </w:r>
+      <w:r>
+        <w:fldChar w:fldCharType="separate"/>
+      </w:r>
+      <w:r>
+        <w:rPr>
+          <w:rFonts w:cs="Times New Roman"/>
+        </w:rPr>
+        <w:t>(Ware, 2004)</w:t>
+      </w:r>
+      <w:r>
+        <w:fldChar w:fldCharType="end"/>
+      </w:r>
+      <w:r>
+        <w:t>.</w:t>
+      </w:r>
+    </w:p>
+    <w:p>
+      <w:r>
+        <w:t>Istilah visualisasi dalam perangkat lunak</w:t>
+      </w:r>
+      <w:r>
+        <w:t xml:space="preserve"> </w:t>
+      </w:r>
+      <w:r>
+        <w:fldChar w:fldCharType="begin"/>
+      </w:r>
+      <w:r>
+        <w:instrText xml:space="preserve"> ADDIN ZOTERO_ITEM CSL_CITATION {"citationID":"16hb31s14v","properties":{"formattedCitation":"(Cetin and Andrews-Larson, 2016)","plainCitation":"(Cetin and Andrews-Larson, 2016)"},"citationItems":[{"id":393,"uris":["http://zotero.org/users/3978954/items/APIHQ87Z"],"uri":["http://zotero.org/users/3978954/items/APIHQ87Z"],"itemData":{"id":393,"type":"article-journal","title":"Learning sorting algorithms through visualization construction","container-title":"Computer Science Education","page":"27-43","volume":"26","issue":"1","source":"CrossRef","DOI":"10.1080/08993408.2016.1160664","ISSN":"0899-3408, 1744-5175","language":"en","author":[{"family":"Cetin","given":"Ibrahim"},{"family":"Andrews-Larson","given":"Christine"}],"issued":{"date-parts":[["2016",1,2]]}}}],"schema":"https://github.com/citation-style-language/schema/raw/master/csl-citation.json"} </w:instrText>
+      </w:r>
+      <w:r>
+        <w:fldChar w:fldCharType="separate"/>
+      </w:r>
+      <w:r>
+        <w:rPr>
+          <w:rFonts w:cs="Times New Roman"/>
+        </w:rPr>
+        <w:t>(Cetin d</w:t>
+      </w:r>
+      <w:r>
+        <w:rPr>
+          <w:rFonts w:cs="Times New Roman"/>
+        </w:rPr>
+        <w:t>an</w:t>
+      </w:r>
+      <w:r>
+        <w:rPr>
+          <w:rFonts w:cs="Times New Roman"/>
+        </w:rPr>
+        <w:t xml:space="preserve"> Andrews-Larson, 2016)</w:t>
+      </w:r>
+      <w:r>
+        <w:fldChar w:fldCharType="end"/>
+      </w:r>
+      <w:r>
+        <w:t xml:space="preserve"> didefinisikan sebagai sebuah seni tipografi, desain grafis, animasi, dan sinematografi melalui interaksi modern antar manusia-komputer. Visualisasi perangkat lunak (</w:t>
+      </w:r>
+      <w:r>
+        <w:rPr>
+          <w:i/>
+        </w:rPr>
+        <w:t>software visualization</w:t>
+      </w:r>
+      <w:r>
+        <w:t>/</w:t>
+      </w:r>
+      <w:r>
+        <w:t xml:space="preserve"> SV) dibagi menjadi dua bagian besar</w:t>
+      </w:r>
+      <w:r>
+        <w:t xml:space="preserve"> </w:t>
+      </w:r>
+      <w:r>
+        <w:fldChar w:fldCharType="begin"/>
+      </w:r>
+      <w:r>
+        <w:instrText xml:space="preserve"> ADDIN ZOTERO_ITEM CSL_CITATION {"citationID":"svuhSBLf","properties":{"formattedCitation":"(Cetin and Andrews-Larson, 2016)","plainCitation":"(Cetin and Andrews-Larson, 2016)"},"citationItems":[{"id":393,"uris":["http://zotero.org/users/3978954/items/APIHQ87Z"],"uri":["http://zotero.org/users/3978954/items/APIHQ87Z"],"itemData":{"id":393,"type":"article-journal","title":"Learning sorting algorithms through visualization construction","container-title":"Computer Science Education","page":"27-43","volume":"26","issue":"1","source":"CrossRef","DOI":"10.1080/08993408.2016.1160664","ISSN":"0899-3408, 1744-5175","language":"en","author":[{"family":"Cetin","given":"Ibrahim"},{"family":"Andrews-Larson","given":"Christine"}],"issued":{"date-parts":[["2016",1,2]]}}}],"schema":"https://github.com/citation-style-language/schema/raw/master/csl-citation.json"} </w:instrText>
+      </w:r>
+      <w:r>
+        <w:fldChar w:fldCharType="separate"/>
+      </w:r>
+      <w:r>
+        <w:rPr>
+          <w:rFonts w:cs="Times New Roman"/>
+        </w:rPr>
+        <w:t xml:space="preserve">(Cetin </w:t>
+      </w:r>
+      <w:r>
+        <w:rPr>
+          <w:rFonts w:cs="Times New Roman"/>
+        </w:rPr>
+        <w:t>d</w:t>
+      </w:r>
+      <w:r>
+        <w:rPr>
+          <w:rFonts w:cs="Times New Roman"/>
+        </w:rPr>
+        <w:t>an</w:t>
+      </w:r>
+      <w:r>
+        <w:rPr>
+          <w:rFonts w:cs="Times New Roman"/>
+        </w:rPr>
+        <w:t xml:space="preserve"> Andrews-Larson, 2016</w:t>
+      </w:r>
+      <w:r>
+        <w:fldChar w:fldCharType="end"/>
+      </w:r>
+      <w:r>
+        <w:t xml:space="preserve">; </w:t>
+      </w:r>
+      <w:r>
+        <w:fldChar w:fldCharType="begin"/>
+      </w:r>
+      <w:r>
+        <w:instrText xml:space="preserve"> ADDIN ZOTERO_ITEM CSL_CITATION {"citationID":"hexWs9bK","properties":{"formattedCitation":"(Sorva, 2012)","plainCitation":"(Sorva, 2012)"},"citationItems":[{"id":288,"uris":["http://zotero.org/users/3978954/items/ZGN5NAN2"],"uri":["http://zotero.org/users/3978954/items/ZGN5NAN2"],"itemData":{"id":288,"type":"book","title":"Visual program simulation in introductory programming education","collection-title":"Aalto University publication series Doctoral dissertations","collection-number":"2012,61","publisher":"Aalto Univ. School of Science","publisher-place":"Espoo","number-of-pages":"422","source":"Gemeinsamer Bibliotheksverbund ISBN","event-place":"Espoo","ISBN":"978-952-60-4625-9","note":"OCLC: 934947240","language":"eng","author":[{"family":"Sorva","given":"Juha"}],"issued":{"date-parts":[["2012"]]}}}],"schema":"https://github.com/citation-style-language/schema/raw/master/csl-citation.json"} </w:instrText>
+      </w:r>
+      <w:r>
+        <w:fldChar w:fldCharType="separate"/>
+      </w:r>
+      <w:r>
+        <w:rPr>
+          <w:rFonts w:cs="Times New Roman"/>
+        </w:rPr>
+        <w:t>Sorva, 2012</w:t>
+      </w:r>
+      <w:r>
+        <w:rPr>
+          <w:rFonts w:cs="Times New Roman"/>
+        </w:rPr>
+        <w:t>;</w:t>
+      </w:r>
+      <w:r>
+        <w:fldChar w:fldCharType="end"/>
+      </w:r>
+      <w:r>
+        <w:t xml:space="preserve"> </w:t>
+      </w:r>
+      <w:r>
+        <w:fldChar w:fldCharType="begin"/>
+      </w:r>
+      <w:r>
+        <w:instrText xml:space="preserve"> ADDIN ZOTERO_ITEM CSL_CITATION {"citationID":"ltBTwVvl","properties":{"formattedCitation":"(Sorva et al., 2013)","plainCitation":"(Sorva et al., 2013)"},"citationItems":[{"id":282,"uris":["http://zotero.org/users/3978954/items/IAVKWNNZ"],"uri":["http://zotero.org/users/3978954/items/IAVKWNNZ"],"itemData":{"id":282,"type":"article-journal","title":"A review of generic program visualization systems for introductory programming education","container-title":"ACM Transactions on Computing Education (TOCE)","page":"15","volume":"13","issue":"4","source":"Google Scholar","author":[{"family":"Sorva","given":"Juha"},{"family":"Karavirta","given":"Ville"},{"family":"Malmi","given":"Lauri"}],"issued":{"date-parts":[["2013"]]}}}],"schema":"https://github.com/citation-style-language/schema/raw/master/csl-citation.json"} </w:instrText>
+      </w:r>
+      <w:r>
+        <w:fldChar w:fldCharType="separate"/>
+      </w:r>
+      <w:r>
+        <w:rPr>
+          <w:rFonts w:cs="Times New Roman"/>
+        </w:rPr>
+        <w:t>Sorva dkk</w:t>
+      </w:r>
+      <w:r>
+        <w:rPr>
+          <w:rFonts w:cs="Times New Roman"/>
+        </w:rPr>
+        <w:t>., 2013</w:t>
+      </w:r>
+      <w:r>
+        <w:fldChar w:fldCharType="end"/>
+      </w:r>
+      <w:r>
+        <w:t>)</w:t>
+      </w:r>
+      <w:r>
+        <w:t>, yaitu visualisasi algoritma (</w:t>
+      </w:r>
+      <w:r>
+        <w:rPr>
+          <w:i/>
+        </w:rPr>
+        <w:t>algorithm visualization</w:t>
+      </w:r>
+      <w:r>
+        <w:t>/</w:t>
+      </w:r>
+      <w:r>
+        <w:t xml:space="preserve"> VA) dan visualisasi program (</w:t>
+      </w:r>
+      <w:r>
+        <w:rPr>
+          <w:i/>
+        </w:rPr>
+        <w:t>program visualization</w:t>
+      </w:r>
+      <w:r>
+        <w:t xml:space="preserve">/ </w:t>
+      </w:r>
+      <w:r>
+        <w:t>VP). VA berkaitan dengan abstraksi algoritma, sedangkan VP berkaitan dengan eksekusi kode program dan proses struktur data.</w:t>
+      </w:r>
+    </w:p>
+    <w:p>
+      <w:pPr>
+        <w:jc w:val="both"/>
+        <w:rPr>
+          <w:sz w:val="24"/>
+        </w:rPr>
+      </w:pPr>
+      <w:r>
+        <w:rPr>
+          <w:sz w:val="24"/>
+        </w:rPr>
+        <w:t>Visualisasi adalah proses mengubah data menjadi bentuk visual yang memungkinkan pengguna untuk mengamati data tersebut</w:t>
+      </w:r>
+      <w:r>
+        <w:rPr>
+          <w:sz w:val="24"/>
+        </w:rPr>
+        <w:t xml:space="preserve"> (Diehl, 2007)</w:t>
+      </w:r>
+      <w:r>
+        <w:rPr>
+          <w:sz w:val="24"/>
+        </w:rPr>
+        <w:t xml:space="preserve">. Fitur yang tersembunyi di dalam sebuah data memungkinkan untuk ditampilkan secara visual. Namun demikian, eksplorasi dan analisis data masih tetap harus dilakukan terhadap visualisasi tersebut. Saat ini komputer telah menjadi salah satu kakas penting untuk dapat melakukan visualisasi, sehingga membantu pengguna untuk memahami fenomena yang kompleks. Bahkan bidang visualisasi telah menjadi salah satu disiplin ilmu dalam </w:t>
+      </w:r>
+      <w:r>
+        <w:rPr>
+          <w:i/>
+          <w:sz w:val="24"/>
+        </w:rPr>
+        <w:t>computer science</w:t>
+      </w:r>
+      <w:r>
+        <w:rPr>
+          <w:sz w:val="24"/>
+        </w:rPr>
+        <w:t>.</w:t>
+      </w:r>
+    </w:p>
+    <w:p>
+      <w:pPr>
+        <w:jc w:val="both"/>
         <w:rPr>
           <w:sz w:val="24"/>
         </w:rPr>
@@ -634,6 +1088,7 @@
     </w:p>
     <w:p>
       <w:pPr>
+        <w:jc w:val="both"/>
         <w:rPr>
           <w:sz w:val="24"/>
         </w:rPr>
@@ -647,6 +1102,7 @@
     </w:p>
     <w:p>
       <w:pPr>
+        <w:jc w:val="both"/>
         <w:rPr>
           <w:sz w:val="24"/>
         </w:rPr>
@@ -661,6 +1117,7 @@
     </w:p>
     <w:p>
       <w:pPr>
+        <w:jc w:val="both"/>
         <w:rPr>
           <w:sz w:val="24"/>
         </w:rPr>
@@ -730,14 +1187,23 @@
     </w:p>
     <w:p>
       <w:pPr>
-        <w:rPr>
-          <w:b/>
-        </w:rPr>
-      </w:pPr>
-      <w:r>
-        <w:rPr>
-          <w:b/>
-        </w:rPr>
+        <w:jc w:val="both"/>
+        <w:rPr>
+          <w:sz w:val="24"/>
+        </w:rPr>
+      </w:pPr>
+    </w:p>
+    <w:p>
+      <w:pPr>
+        <w:rPr>
+          <w:b/>
+        </w:rPr>
+      </w:pPr>
+      <w:r>
+        <w:rPr>
+          <w:b/>
+        </w:rPr>
+        <w:lastRenderedPageBreak/>
         <w:t>I.2 Rumusan Masalah</w:t>
       </w:r>
       <w:r>
@@ -771,7 +1237,10 @@
         <w:t xml:space="preserve">untuk </w:t>
       </w:r>
       <w:r>
-        <w:t xml:space="preserve">mendeteksi algoritma </w:t>
+        <w:t xml:space="preserve">mendeteksi </w:t>
+      </w:r>
+      <w:r>
+        <w:t xml:space="preserve">adanya proses </w:t>
       </w:r>
       <w:r>
         <w:t>graf</w:t>
@@ -888,10 +1357,13 @@
         <w:t>dengan</w:t>
       </w:r>
       <w:r>
-        <w:t xml:space="preserve"> mendeteksi adany</w:t>
-      </w:r>
-      <w:r>
-        <w:t>a algoritma graf dalam</w:t>
+        <w:t xml:space="preserve"> mendeteksi </w:t>
+      </w:r>
+      <w:r>
+        <w:t>proses</w:t>
+      </w:r>
+      <w:r>
+        <w:t xml:space="preserve"> graf dalam</w:t>
       </w:r>
       <w:r>
         <w:t xml:space="preserve"> sebuah</w:t>
@@ -1039,9 +1511,40 @@
         </w:numPr>
       </w:pPr>
       <w:r>
-        <w:t>Algoritma yang dapat dideteksi dalam kode program adalah BFS dan DFS.</w:t>
-      </w:r>
-    </w:p>
+        <w:t>Maksimal noktah yang dapat divisualisasikan sebanyak 100 titik.</w:t>
+      </w:r>
+    </w:p>
+    <w:p>
+      <w:pPr>
+        <w:pStyle w:val="ListParagraph"/>
+        <w:numPr>
+          <w:ilvl w:val="0"/>
+          <w:numId w:val="5"/>
+        </w:numPr>
+      </w:pPr>
+      <w:r>
+        <w:t>Animasi yang dapat divisualkan maksimal hanya 1000 langkah.</w:t>
+      </w:r>
+    </w:p>
+    <w:p>
+      <w:pPr>
+        <w:pStyle w:val="ListParagraph"/>
+        <w:numPr>
+          <w:ilvl w:val="0"/>
+          <w:numId w:val="5"/>
+        </w:numPr>
+      </w:pPr>
+      <w:r>
+        <w:rPr>
+          <w:highlight w:val="yellow"/>
+        </w:rPr>
+        <w:t>Algoritma yang dapat dideteksi dalam kode program adalah BFS dan DFS</w:t>
+      </w:r>
+      <w:r>
+        <w:t>.</w:t>
+      </w:r>
+    </w:p>
+    <w:p/>
     <w:p>
       <w:pPr>
         <w:rPr>
@@ -1062,7 +1565,6 @@
     </w:p>
     <w:p>
       <w:r>
-        <w:lastRenderedPageBreak/>
         <w:t xml:space="preserve">2. </w:t>
       </w:r>
       <w:r>
@@ -1148,7 +1650,13 @@
         <w:t>Bab III Analisis Masalah</w:t>
       </w:r>
       <w:r>
-        <w:t xml:space="preserve"> dan Perumusan Skema Graf</w:t>
+        <w:t xml:space="preserve"> dan Perumusan </w:t>
+      </w:r>
+      <w:r>
+        <w:t>Model</w:t>
+      </w:r>
+      <w:r>
+        <w:t xml:space="preserve"> Graf</w:t>
       </w:r>
     </w:p>
     <w:p>
@@ -1233,6 +1741,7 @@
         <w:rPr>
           <w:b/>
         </w:rPr>
+        <w:lastRenderedPageBreak/>
         <w:t>II.2</w:t>
       </w:r>
       <w:r>
@@ -1740,462 +2249,328 @@
         <w:rPr>
           <w:b/>
         </w:rPr>
+        <w:t>II.7</w:t>
+      </w:r>
+      <w:r>
+        <w:rPr>
+          <w:b/>
+        </w:rPr>
+        <w:t xml:space="preserve"> Kesimpulan Awal Berdasarkan Studi Literatur</w:t>
+      </w:r>
+      <w:r>
+        <w:rPr>
+          <w:b/>
+        </w:rPr>
+        <w:t xml:space="preserve"> dan Eksplorasi</w:t>
+      </w:r>
+    </w:p>
+    <w:p>
+      <w:pPr>
+        <w:jc w:val="center"/>
+        <w:rPr>
+          <w:b/>
+        </w:rPr>
+      </w:pPr>
+      <w:r>
+        <w:rPr>
+          <w:b/>
+          <w:sz w:val="24"/>
+        </w:rPr>
+        <w:t>Bab III Analisis</w:t>
+      </w:r>
+      <w:r>
+        <w:rPr>
+          <w:b/>
+          <w:sz w:val="24"/>
+        </w:rPr>
+        <w:t xml:space="preserve"> Masalah</w:t>
+      </w:r>
+    </w:p>
+    <w:p>
+      <w:pPr>
+        <w:rPr>
+          <w:b/>
+        </w:rPr>
+      </w:pPr>
+      <w:r>
+        <w:rPr>
+          <w:b/>
+        </w:rPr>
+        <w:t>III</w:t>
+      </w:r>
+      <w:r>
+        <w:rPr>
+          <w:b/>
+        </w:rPr>
+        <w:t>.1 Analisis</w:t>
+      </w:r>
+      <w:r>
+        <w:rPr>
+          <w:b/>
+        </w:rPr>
+        <w:t xml:space="preserve"> </w:t>
+      </w:r>
+      <w:r>
+        <w:rPr>
+          <w:b/>
+        </w:rPr>
+        <w:t>Masalah</w:t>
+      </w:r>
+    </w:p>
+    <w:p>
+      <w:pPr>
+        <w:rPr>
+          <w:b/>
+        </w:rPr>
+      </w:pPr>
+      <w:r>
+        <w:rPr>
+          <w:b/>
+        </w:rPr>
+        <w:t>III.2 Hipotesis Solusi Penyelesaian Masalah</w:t>
+      </w:r>
+      <w:bookmarkStart w:id="0" w:name="_GoBack"/>
+      <w:bookmarkEnd w:id="0"/>
+    </w:p>
+    <w:p>
+      <w:pPr>
+        <w:rPr>
+          <w:b/>
+        </w:rPr>
+      </w:pPr>
+      <w:r>
+        <w:rPr>
+          <w:b/>
+        </w:rPr>
+        <w:t>III.3</w:t>
+      </w:r>
+      <w:r>
+        <w:rPr>
+          <w:b/>
+        </w:rPr>
+        <w:t xml:space="preserve"> </w:t>
+      </w:r>
+      <w:r>
+        <w:rPr>
+          <w:b/>
+        </w:rPr>
+        <w:t>Penunjang</w:t>
+      </w:r>
+      <w:r>
+        <w:rPr>
+          <w:b/>
+        </w:rPr>
+        <w:t xml:space="preserve"> Pengembangan Kakas</w:t>
+      </w:r>
+    </w:p>
+    <w:p>
+      <w:pPr>
+        <w:rPr>
+          <w:b/>
+        </w:rPr>
+      </w:pPr>
+      <w:r>
+        <w:tab/>
+      </w:r>
+      <w:r>
+        <w:rPr>
+          <w:b/>
+        </w:rPr>
+        <w:t>III.3</w:t>
+      </w:r>
+      <w:r>
+        <w:rPr>
+          <w:b/>
+        </w:rPr>
+        <w:t xml:space="preserve">.1 </w:t>
+      </w:r>
+      <w:r>
+        <w:rPr>
+          <w:b/>
+        </w:rPr>
+        <w:t xml:space="preserve">Kebutuhan </w:t>
+      </w:r>
+      <w:r>
+        <w:rPr>
+          <w:b/>
+        </w:rPr>
+        <w:t>Perangkat Lunak</w:t>
+      </w:r>
+    </w:p>
+    <w:p>
+      <w:pPr>
+        <w:rPr>
+          <w:b/>
+        </w:rPr>
+      </w:pPr>
+      <w:r>
+        <w:tab/>
+      </w:r>
+      <w:r>
+        <w:rPr>
+          <w:b/>
+        </w:rPr>
+        <w:t>III.3</w:t>
+      </w:r>
+      <w:r>
+        <w:rPr>
+          <w:b/>
+        </w:rPr>
+        <w:t xml:space="preserve">.2 </w:t>
+      </w:r>
+      <w:r>
+        <w:rPr>
+          <w:b/>
+        </w:rPr>
+        <w:t xml:space="preserve">Kebutuhan </w:t>
+      </w:r>
+      <w:r>
+        <w:rPr>
+          <w:b/>
+        </w:rPr>
+        <w:t>Perangkat Keras</w:t>
+      </w:r>
+    </w:p>
+    <w:p/>
+    <w:p>
+      <w:pPr>
+        <w:jc w:val="center"/>
+        <w:rPr>
+          <w:b/>
+        </w:rPr>
+      </w:pPr>
+      <w:r>
+        <w:rPr>
+          <w:b/>
+          <w:sz w:val="24"/>
+        </w:rPr>
+        <w:t>Bab IV Pe</w:t>
+      </w:r>
+      <w:r>
+        <w:rPr>
+          <w:b/>
+          <w:sz w:val="24"/>
+        </w:rPr>
+        <w:t>ngembangan Kakas</w:t>
+      </w:r>
+    </w:p>
+    <w:p>
+      <w:pPr>
+        <w:rPr>
+          <w:b/>
+        </w:rPr>
+      </w:pPr>
+      <w:r>
+        <w:rPr>
+          <w:b/>
+        </w:rPr>
+        <w:t>IV.1 P</w:t>
+      </w:r>
+      <w:r>
+        <w:rPr>
+          <w:b/>
+        </w:rPr>
+        <w:t>roses Visualisasi Data</w:t>
+      </w:r>
+    </w:p>
+    <w:p>
+      <w:pPr>
+        <w:rPr>
+          <w:b/>
+        </w:rPr>
+      </w:pPr>
+      <w:r>
+        <w:rPr>
+          <w:b/>
+        </w:rPr>
+        <w:t xml:space="preserve">IV.2 </w:t>
+      </w:r>
+      <w:r>
+        <w:rPr>
+          <w:b/>
+        </w:rPr>
+        <w:t>Diagram Alur Sistem</w:t>
+      </w:r>
+    </w:p>
+    <w:p>
+      <w:pPr>
+        <w:rPr>
+          <w:b/>
+        </w:rPr>
+      </w:pPr>
+      <w:r>
+        <w:rPr>
+          <w:b/>
+        </w:rPr>
+        <w:t>IV.3 Implementasi Kakas</w:t>
+      </w:r>
+    </w:p>
+    <w:p/>
+    <w:p>
+      <w:pPr>
+        <w:jc w:val="center"/>
+        <w:rPr>
+          <w:b/>
+        </w:rPr>
+      </w:pPr>
+      <w:r>
+        <w:rPr>
+          <w:b/>
+          <w:sz w:val="24"/>
+        </w:rPr>
+        <w:t xml:space="preserve">Bab V Pengujian </w:t>
+      </w:r>
+      <w:r>
+        <w:rPr>
+          <w:b/>
+          <w:sz w:val="24"/>
+        </w:rPr>
+        <w:t xml:space="preserve">dan Evaluasi </w:t>
+      </w:r>
+      <w:r>
+        <w:rPr>
+          <w:b/>
+          <w:sz w:val="24"/>
+        </w:rPr>
+        <w:t>Kakas</w:t>
+      </w:r>
+    </w:p>
+    <w:p>
+      <w:pPr>
+        <w:rPr>
+          <w:b/>
+        </w:rPr>
+      </w:pPr>
+      <w:r>
+        <w:rPr>
+          <w:b/>
+        </w:rPr>
+        <w:t>V.1 Pengujian</w:t>
+      </w:r>
+      <w:r>
+        <w:rPr>
+          <w:b/>
+        </w:rPr>
+        <w:t xml:space="preserve"> </w:t>
+      </w:r>
+      <w:r>
+        <w:rPr>
+          <w:b/>
+        </w:rPr>
+        <w:t>Kakas</w:t>
+      </w:r>
+    </w:p>
+    <w:p>
+      <w:pPr>
+        <w:rPr>
+          <w:b/>
+        </w:rPr>
+      </w:pPr>
+      <w:r>
+        <w:rPr>
+          <w:b/>
+        </w:rPr>
         <w:lastRenderedPageBreak/>
-        <w:t>II.7</w:t>
-      </w:r>
-      <w:r>
-        <w:rPr>
-          <w:b/>
-        </w:rPr>
-        <w:t xml:space="preserve"> Kesimpulan Awal Berdasarkan Studi Literatur</w:t>
-      </w:r>
-      <w:r>
-        <w:rPr>
-          <w:b/>
-        </w:rPr>
-        <w:t xml:space="preserve"> dan Eksplorasi</w:t>
-      </w:r>
-    </w:p>
-    <w:p>
-      <w:pPr>
-        <w:jc w:val="center"/>
-        <w:rPr>
-          <w:b/>
-        </w:rPr>
-      </w:pPr>
-      <w:r>
-        <w:rPr>
-          <w:b/>
-          <w:sz w:val="24"/>
-        </w:rPr>
-        <w:t>Bab III Analisis</w:t>
-      </w:r>
-      <w:r>
-        <w:rPr>
-          <w:b/>
-          <w:sz w:val="24"/>
-        </w:rPr>
-        <w:t xml:space="preserve"> Masalah</w:t>
-      </w:r>
-      <w:r>
-        <w:rPr>
-          <w:b/>
-          <w:sz w:val="24"/>
-        </w:rPr>
-        <w:t xml:space="preserve"> dan Perumusan Skema Graf</w:t>
-      </w:r>
-    </w:p>
-    <w:p>
-      <w:pPr>
-        <w:rPr>
-          <w:b/>
-        </w:rPr>
-      </w:pPr>
-      <w:r>
-        <w:rPr>
-          <w:b/>
-        </w:rPr>
-        <w:t>III</w:t>
-      </w:r>
-      <w:r>
-        <w:rPr>
-          <w:b/>
-        </w:rPr>
-        <w:t>.1 Analisis</w:t>
-      </w:r>
-      <w:r>
-        <w:rPr>
-          <w:b/>
-        </w:rPr>
-        <w:t xml:space="preserve"> </w:t>
-      </w:r>
-      <w:r>
-        <w:rPr>
-          <w:b/>
-        </w:rPr>
-        <w:t>Masalah</w:t>
-      </w:r>
-      <w:r>
-        <w:rPr>
-          <w:b/>
-        </w:rPr>
-        <w:t xml:space="preserve"> dan Peluang Pemecahan</w:t>
-      </w:r>
-    </w:p>
-    <w:p>
-      <w:pPr>
-        <w:rPr>
-          <w:b/>
-        </w:rPr>
-      </w:pPr>
-      <w:r>
-        <w:rPr>
-          <w:b/>
-        </w:rPr>
-        <w:t>III.2 Analisis</w:t>
-      </w:r>
-      <w:r>
-        <w:rPr>
-          <w:b/>
-        </w:rPr>
-        <w:t xml:space="preserve"> Optimasi </w:t>
-      </w:r>
-      <w:r>
-        <w:rPr>
-          <w:b/>
-        </w:rPr>
-        <w:t xml:space="preserve">Pengembangan </w:t>
-      </w:r>
-      <w:r>
-        <w:rPr>
-          <w:b/>
-        </w:rPr>
-        <w:t>K</w:t>
-      </w:r>
-      <w:r>
-        <w:rPr>
-          <w:b/>
-        </w:rPr>
-        <w:t>akas</w:t>
-      </w:r>
-    </w:p>
-    <w:p>
-      <w:pPr>
-        <w:rPr>
-          <w:b/>
-        </w:rPr>
-      </w:pPr>
-      <w:r>
-        <w:rPr>
-          <w:b/>
-        </w:rPr>
-        <w:t>III.3</w:t>
-      </w:r>
-      <w:r>
-        <w:rPr>
-          <w:b/>
-        </w:rPr>
-        <w:t xml:space="preserve"> </w:t>
-      </w:r>
-      <w:r>
-        <w:rPr>
-          <w:b/>
-        </w:rPr>
-        <w:t>Per</w:t>
-      </w:r>
-      <w:r>
-        <w:rPr>
-          <w:b/>
-        </w:rPr>
-        <w:t xml:space="preserve">umusan Skema </w:t>
-      </w:r>
-      <w:r>
-        <w:rPr>
-          <w:b/>
-        </w:rPr>
-        <w:t xml:space="preserve">Visual </w:t>
-      </w:r>
-      <w:r>
-        <w:rPr>
-          <w:b/>
-        </w:rPr>
-        <w:t>Graf</w:t>
-      </w:r>
-    </w:p>
-    <w:p>
-      <w:pPr>
-        <w:ind w:firstLine="720"/>
-        <w:rPr>
-          <w:b/>
-        </w:rPr>
-      </w:pPr>
-      <w:r>
-        <w:rPr>
-          <w:b/>
-        </w:rPr>
-        <w:t>III.</w:t>
-      </w:r>
-      <w:r>
-        <w:rPr>
-          <w:b/>
-        </w:rPr>
-        <w:t>3</w:t>
-      </w:r>
-      <w:r>
-        <w:rPr>
-          <w:b/>
-        </w:rPr>
-        <w:t xml:space="preserve">.1 Menggunakan </w:t>
-      </w:r>
-      <w:r>
-        <w:rPr>
-          <w:b/>
-          <w:i/>
-        </w:rPr>
-        <w:t>Template</w:t>
-      </w:r>
-    </w:p>
-    <w:p>
-      <w:pPr>
-        <w:ind w:firstLine="720"/>
-        <w:rPr>
-          <w:b/>
-          <w:i/>
-        </w:rPr>
-      </w:pPr>
-      <w:r>
-        <w:rPr>
-          <w:b/>
-        </w:rPr>
-        <w:t>III.3</w:t>
-      </w:r>
-      <w:r>
-        <w:rPr>
-          <w:b/>
-        </w:rPr>
-        <w:t xml:space="preserve">.2 </w:t>
-      </w:r>
-      <w:r>
-        <w:rPr>
-          <w:b/>
-        </w:rPr>
-        <w:t>Pe</w:t>
-      </w:r>
-      <w:r>
-        <w:rPr>
-          <w:b/>
-        </w:rPr>
-        <w:t xml:space="preserve">rbaikan </w:t>
-      </w:r>
-      <w:r>
-        <w:rPr>
-          <w:b/>
-          <w:i/>
-        </w:rPr>
-        <w:t>Execution Trace Format</w:t>
-      </w:r>
-    </w:p>
-    <w:p>
-      <w:pPr>
-        <w:rPr>
-          <w:b/>
-        </w:rPr>
-      </w:pPr>
-      <w:r>
-        <w:rPr>
-          <w:b/>
-        </w:rPr>
-        <w:t xml:space="preserve">III.4 </w:t>
-      </w:r>
-      <w:r>
-        <w:rPr>
-          <w:b/>
-        </w:rPr>
-        <w:t>Penunjang</w:t>
-      </w:r>
-      <w:r>
-        <w:rPr>
-          <w:b/>
-        </w:rPr>
-        <w:t xml:space="preserve"> Pengembangan Kakas</w:t>
-      </w:r>
-    </w:p>
-    <w:p>
-      <w:pPr>
-        <w:rPr>
-          <w:b/>
-        </w:rPr>
-      </w:pPr>
-      <w:r>
-        <w:tab/>
-      </w:r>
-      <w:r>
-        <w:rPr>
-          <w:b/>
-        </w:rPr>
-        <w:t xml:space="preserve">III.4.1 </w:t>
-      </w:r>
-      <w:r>
-        <w:rPr>
-          <w:b/>
-        </w:rPr>
-        <w:t xml:space="preserve">Kebutuhan </w:t>
-      </w:r>
-      <w:r>
-        <w:rPr>
-          <w:b/>
-        </w:rPr>
-        <w:t>Perangkat Lunak</w:t>
-      </w:r>
-    </w:p>
-    <w:p>
-      <w:pPr>
-        <w:rPr>
-          <w:b/>
-        </w:rPr>
-      </w:pPr>
-      <w:r>
-        <w:tab/>
-      </w:r>
-      <w:r>
-        <w:rPr>
-          <w:b/>
-        </w:rPr>
-        <w:t xml:space="preserve">III.4.2 </w:t>
-      </w:r>
-      <w:r>
-        <w:rPr>
-          <w:b/>
-        </w:rPr>
-        <w:t xml:space="preserve">Kebutuhan </w:t>
-      </w:r>
-      <w:r>
-        <w:rPr>
-          <w:b/>
-        </w:rPr>
-        <w:t>Perangkat Keras</w:t>
-      </w:r>
-    </w:p>
-    <w:p/>
-    <w:p>
-      <w:pPr>
-        <w:jc w:val="center"/>
-        <w:rPr>
-          <w:b/>
-        </w:rPr>
-      </w:pPr>
-      <w:r>
-        <w:rPr>
-          <w:b/>
-          <w:sz w:val="24"/>
-        </w:rPr>
-        <w:t>Bab IV Pe</w:t>
-      </w:r>
-      <w:r>
-        <w:rPr>
-          <w:b/>
-          <w:sz w:val="24"/>
-        </w:rPr>
-        <w:t>ngembangan Kakas</w:t>
-      </w:r>
-    </w:p>
-    <w:p>
-      <w:pPr>
-        <w:rPr>
-          <w:b/>
-        </w:rPr>
-      </w:pPr>
-      <w:r>
-        <w:rPr>
-          <w:b/>
-        </w:rPr>
-        <w:t>IV.1 Perbaikan Arsitektur Kakas</w:t>
-      </w:r>
-    </w:p>
-    <w:p>
-      <w:pPr>
-        <w:rPr>
-          <w:b/>
-        </w:rPr>
-      </w:pPr>
-      <w:r>
-        <w:rPr>
-          <w:b/>
-        </w:rPr>
-        <w:t xml:space="preserve">IV.2 </w:t>
-      </w:r>
-      <w:r>
-        <w:rPr>
-          <w:b/>
-          <w:i/>
-        </w:rPr>
-        <w:t xml:space="preserve">Execution Trace Format </w:t>
-      </w:r>
-      <w:r>
-        <w:rPr>
-          <w:b/>
-        </w:rPr>
-        <w:t>yang Baru</w:t>
-      </w:r>
-    </w:p>
-    <w:p>
-      <w:pPr>
-        <w:rPr>
-          <w:b/>
-        </w:rPr>
-      </w:pPr>
-      <w:r>
-        <w:rPr>
-          <w:b/>
-        </w:rPr>
-        <w:t>IV.3 Implementasi Kakas</w:t>
-      </w:r>
-    </w:p>
-    <w:p/>
-    <w:p>
-      <w:pPr>
-        <w:jc w:val="center"/>
-        <w:rPr>
-          <w:b/>
-        </w:rPr>
-      </w:pPr>
-      <w:r>
-        <w:rPr>
-          <w:b/>
-          <w:sz w:val="24"/>
-        </w:rPr>
-        <w:t xml:space="preserve">Bab V Pengujian </w:t>
-      </w:r>
-      <w:r>
-        <w:rPr>
-          <w:b/>
-          <w:sz w:val="24"/>
-        </w:rPr>
-        <w:t xml:space="preserve">dan Evaluasi </w:t>
-      </w:r>
-      <w:r>
-        <w:rPr>
-          <w:b/>
-          <w:sz w:val="24"/>
-        </w:rPr>
-        <w:t>Kakas</w:t>
-      </w:r>
-    </w:p>
-    <w:p>
-      <w:pPr>
-        <w:rPr>
-          <w:b/>
-        </w:rPr>
-      </w:pPr>
-      <w:r>
-        <w:rPr>
-          <w:b/>
-        </w:rPr>
-        <w:t>V.1 Pengujian</w:t>
-      </w:r>
-      <w:r>
-        <w:rPr>
-          <w:b/>
-        </w:rPr>
-        <w:t xml:space="preserve"> </w:t>
-      </w:r>
-      <w:r>
-        <w:rPr>
-          <w:b/>
-        </w:rPr>
-        <w:t>Kakas</w:t>
-      </w:r>
-    </w:p>
-    <w:p>
-      <w:pPr>
-        <w:rPr>
-          <w:b/>
-        </w:rPr>
-      </w:pPr>
-      <w:r>
-        <w:rPr>
-          <w:b/>
-        </w:rPr>
         <w:tab/>
         <w:t xml:space="preserve">V.1.1 </w:t>
       </w:r>

</xml_diff>

<commit_message>
revise final report + proposal
</commit_message>
<xml_diff>
--- a/docs/office_files/[v.2.0]Kerangka Penulisan Laporan Tesis.docx
+++ b/docs/office_files/[v.2.0]Kerangka Penulisan Laporan Tesis.docx
@@ -203,14 +203,40 @@
           <w:numId w:val="6"/>
         </w:numPr>
         <w:rPr>
-          <w:sz w:val="24"/>
-        </w:rPr>
-      </w:pPr>
-      <w:r>
-        <w:rPr>
+          <w:strike/>
+          <w:sz w:val="24"/>
+        </w:rPr>
+      </w:pPr>
+      <w:r>
+        <w:rPr>
+          <w:strike/>
           <w:sz w:val="24"/>
         </w:rPr>
         <w:t>Abstraksi Proses Graf Pada Kode Untuk Visualisasi Program</w:t>
+      </w:r>
+    </w:p>
+    <w:p>
+      <w:pPr>
+        <w:pStyle w:val="ListParagraph"/>
+        <w:numPr>
+          <w:ilvl w:val="0"/>
+          <w:numId w:val="6"/>
+        </w:numPr>
+        <w:rPr>
+          <w:sz w:val="24"/>
+        </w:rPr>
+      </w:pPr>
+      <w:r>
+        <w:rPr>
+          <w:sz w:val="24"/>
+        </w:rPr>
+        <w:t>Pengembangan Kakas Visualisasi Eksekusi Kode Untuk Graf</w:t>
+      </w:r>
+      <w:r>
+        <w:rPr>
+          <w:sz w:val="24"/>
+        </w:rPr>
+        <w:t xml:space="preserve"> sebagai Media Belajar Pemrograman</w:t>
       </w:r>
     </w:p>
     <w:p>
@@ -651,6 +677,45 @@
       </w:pPr>
     </w:p>
     <w:p>
+      <w:pPr>
+        <w:rPr>
+          <w:sz w:val="24"/>
+        </w:rPr>
+      </w:pPr>
+      <w:r>
+        <w:rPr>
+          <w:sz w:val="24"/>
+        </w:rPr>
+        <w:t xml:space="preserve">Alasan lain pengembangan kakas ini adalah karena telah berkembang pesat model belajar secara </w:t>
+      </w:r>
+      <w:r>
+        <w:rPr>
+          <w:i/>
+          <w:sz w:val="24"/>
+        </w:rPr>
+        <w:t>online</w:t>
+      </w:r>
+      <w:r>
+        <w:rPr>
+          <w:sz w:val="24"/>
+        </w:rPr>
+        <w:t xml:space="preserve"> atau yang saat ini disebut MOOC (</w:t>
+      </w:r>
+      <w:r>
+        <w:rPr>
+          <w:i/>
+          <w:sz w:val="24"/>
+        </w:rPr>
+        <w:t>Massive Open Online Course</w:t>
+      </w:r>
+      <w:r>
+        <w:rPr>
+          <w:sz w:val="24"/>
+        </w:rPr>
+        <w:t>). Para pengguna internet dapat belajar dari jarak jauh melalui portal web yang disediakan oleh lembaga atau komunitas tertentu. Adanya kakas ini diharapkan dapat membantu sebagai media belajar pemrograman jarak jauh.</w:t>
+      </w:r>
+    </w:p>
+    <w:p>
       <w:r>
         <w:t>Berbagai ris</w:t>
       </w:r>
@@ -1127,6 +1192,7 @@
           <w:sz w:val="24"/>
           <w:highlight w:val="yellow"/>
         </w:rPr>
+        <w:lastRenderedPageBreak/>
         <w:t>Efisien berarti</w:t>
       </w:r>
       <w:r>
@@ -1195,15 +1261,548 @@
     </w:p>
     <w:p>
       <w:pPr>
-        <w:rPr>
-          <w:b/>
-        </w:rPr>
-      </w:pPr>
-      <w:r>
-        <w:rPr>
-          <w:b/>
+        <w:jc w:val="both"/>
+        <w:rPr>
+          <w:sz w:val="24"/>
+        </w:rPr>
+      </w:pPr>
+      <w:r>
+        <w:rPr>
+          <w:sz w:val="24"/>
+        </w:rPr>
+        <w:t>Fakta, ide, informasi, angka, statistik, cerita, anekdot, frasa kunci, kutipan, gagasan:</w:t>
+      </w:r>
+    </w:p>
+    <w:p>
+      <w:pPr>
+        <w:pStyle w:val="ListParagraph"/>
+        <w:numPr>
+          <w:ilvl w:val="0"/>
+          <w:numId w:val="10"/>
+        </w:numPr>
+        <w:jc w:val="both"/>
+        <w:rPr>
+          <w:sz w:val="24"/>
+        </w:rPr>
+      </w:pPr>
+      <w:r>
+        <w:rPr>
+          <w:sz w:val="24"/>
+        </w:rPr>
+        <w:t>Kegiatan belajar pemrograman tidak lepas dari eksekusi kode sumber</w:t>
+      </w:r>
+    </w:p>
+    <w:p>
+      <w:pPr>
+        <w:pStyle w:val="ListParagraph"/>
+        <w:numPr>
+          <w:ilvl w:val="0"/>
+          <w:numId w:val="10"/>
+        </w:numPr>
+        <w:jc w:val="both"/>
+        <w:rPr>
+          <w:sz w:val="24"/>
+        </w:rPr>
+      </w:pPr>
+      <w:r>
+        <w:rPr>
+          <w:sz w:val="24"/>
+        </w:rPr>
+        <w:t>Visualisasi sebagai salah</w:t>
+      </w:r>
+      <w:r>
+        <w:rPr>
+          <w:sz w:val="24"/>
+        </w:rPr>
+        <w:t xml:space="preserve"> satu media belajar pemrograman</w:t>
+      </w:r>
+    </w:p>
+    <w:p>
+      <w:pPr>
+        <w:pStyle w:val="ListParagraph"/>
+        <w:numPr>
+          <w:ilvl w:val="0"/>
+          <w:numId w:val="10"/>
+        </w:numPr>
+        <w:jc w:val="both"/>
+        <w:rPr>
+          <w:sz w:val="24"/>
+        </w:rPr>
+      </w:pPr>
+      <w:r>
+        <w:rPr>
+          <w:sz w:val="24"/>
+        </w:rPr>
+        <w:t>Graf adalah salah satu struktur data</w:t>
+      </w:r>
+    </w:p>
+    <w:p>
+      <w:pPr>
+        <w:pStyle w:val="ListParagraph"/>
+        <w:numPr>
+          <w:ilvl w:val="0"/>
+          <w:numId w:val="10"/>
+        </w:numPr>
+        <w:jc w:val="both"/>
+        <w:rPr>
+          <w:sz w:val="24"/>
+        </w:rPr>
+      </w:pPr>
+      <w:r>
+        <w:rPr>
+          <w:sz w:val="24"/>
+        </w:rPr>
+        <w:t>Perkembangan kakas visualisasi eksekusi kode berbasis web masih jarang</w:t>
+      </w:r>
+    </w:p>
+    <w:p>
+      <w:pPr>
+        <w:jc w:val="both"/>
+        <w:rPr>
+          <w:sz w:val="24"/>
+        </w:rPr>
+      </w:pPr>
+      <w:r>
+        <w:rPr>
+          <w:sz w:val="24"/>
+          <w:highlight w:val="yellow"/>
+        </w:rPr>
+        <w:t>Aku ingin menjelaskan di latar belakang sebagai berikut:</w:t>
+      </w:r>
+      <w:r>
+        <w:rPr>
+          <w:sz w:val="24"/>
+        </w:rPr>
+        <w:t xml:space="preserve"> dari menceritakan proses kegiatan belajar pemrograman, kesulitan yang ditemukan, hambatan dalam proses mengajar pemrograman bagi seorang pengajar, visualisasi sebagai salah satu media belajar mengajar, kakas yang telah mendukung visualisasi dalam proses belajar mengajar pemrograman, salah satu kesulitan teori dalam pemrograman adalah struktur data graf, kekurangan fitur kakas yang telah ada, dan harapan yang ingin dicapai dalam penelitian ini.</w:t>
+      </w:r>
+    </w:p>
+    <w:p>
+      <w:pPr>
+        <w:jc w:val="both"/>
+        <w:rPr>
+          <w:sz w:val="24"/>
+        </w:rPr>
+      </w:pPr>
+      <w:r>
+        <w:rPr>
+          <w:sz w:val="24"/>
+        </w:rPr>
+        <w:t>Pertanyaan yang harus dijawab dari judul:</w:t>
+      </w:r>
+    </w:p>
+    <w:p>
+      <w:pPr>
+        <w:pStyle w:val="ListParagraph"/>
+        <w:numPr>
+          <w:ilvl w:val="0"/>
+          <w:numId w:val="10"/>
+        </w:numPr>
+        <w:jc w:val="both"/>
+        <w:rPr>
+          <w:sz w:val="24"/>
+        </w:rPr>
+      </w:pPr>
+      <w:r>
+        <w:rPr>
+          <w:sz w:val="24"/>
+        </w:rPr>
+        <w:t>Mengapa pengembangan kakas ?</w:t>
+      </w:r>
+    </w:p>
+    <w:p>
+      <w:pPr>
+        <w:pStyle w:val="ListParagraph"/>
+        <w:numPr>
+          <w:ilvl w:val="0"/>
+          <w:numId w:val="10"/>
+        </w:numPr>
+        <w:jc w:val="both"/>
+        <w:rPr>
+          <w:sz w:val="24"/>
+        </w:rPr>
+      </w:pPr>
+      <w:r>
+        <w:rPr>
+          <w:sz w:val="24"/>
+        </w:rPr>
+        <w:t>Mengapa visualisasi eksekusi kode untuk graf ?</w:t>
+      </w:r>
+    </w:p>
+    <w:p>
+      <w:pPr>
+        <w:pStyle w:val="ListParagraph"/>
+        <w:numPr>
+          <w:ilvl w:val="0"/>
+          <w:numId w:val="10"/>
+        </w:numPr>
+        <w:jc w:val="both"/>
+        <w:rPr>
+          <w:sz w:val="24"/>
+        </w:rPr>
+      </w:pPr>
+      <w:r>
+        <w:rPr>
+          <w:sz w:val="24"/>
+        </w:rPr>
+        <w:t>Mengapa sebagai media belajar pemrograman ?</w:t>
+      </w:r>
+    </w:p>
+    <w:p>
+      <w:pPr>
+        <w:jc w:val="both"/>
+        <w:rPr>
+          <w:sz w:val="24"/>
+        </w:rPr>
+      </w:pPr>
+      <w:r>
+        <w:rPr>
+          <w:sz w:val="24"/>
+          <w:highlight w:val="yellow"/>
+        </w:rPr>
+        <w:t xml:space="preserve">Berikut </w:t>
+      </w:r>
+      <w:r>
+        <w:rPr>
+          <w:b/>
+          <w:sz w:val="24"/>
+          <w:highlight w:val="yellow"/>
+        </w:rPr>
+        <w:t>draft</w:t>
+      </w:r>
+      <w:r>
+        <w:rPr>
+          <w:sz w:val="24"/>
+          <w:highlight w:val="yellow"/>
+        </w:rPr>
+        <w:t>, nanti masih mau diperbaiki kosa kata dan susunan kalimatnya</w:t>
+      </w:r>
+      <w:r>
+        <w:rPr>
+          <w:sz w:val="24"/>
+        </w:rPr>
+        <w:t>:</w:t>
+      </w:r>
+    </w:p>
+    <w:p>
+      <w:pPr>
+        <w:jc w:val="both"/>
+        <w:rPr>
+          <w:sz w:val="24"/>
+        </w:rPr>
+      </w:pPr>
+      <w:r>
+        <w:rPr>
+          <w:sz w:val="24"/>
+        </w:rPr>
+        <w:t xml:space="preserve">Proses belajar pemrograman tidak lepas dari melakukan eksekusi kode dan kegiatan yang namanya </w:t>
+      </w:r>
+      <w:r>
+        <w:rPr>
+          <w:i/>
+          <w:sz w:val="24"/>
+        </w:rPr>
+        <w:t>debugging</w:t>
+      </w:r>
+      <w:r>
+        <w:rPr>
+          <w:sz w:val="24"/>
+        </w:rPr>
+        <w:t xml:space="preserve"> (proses mencari </w:t>
+      </w:r>
+      <w:r>
+        <w:rPr>
+          <w:i/>
+          <w:sz w:val="24"/>
+        </w:rPr>
+        <w:t>error</w:t>
+      </w:r>
+      <w:r>
+        <w:rPr>
+          <w:sz w:val="24"/>
+        </w:rPr>
+        <w:t xml:space="preserve"> atau kesalahan dalam kode). Kegiatan </w:t>
+      </w:r>
+      <w:r>
+        <w:rPr>
+          <w:i/>
+          <w:sz w:val="24"/>
+        </w:rPr>
+        <w:t>debugging</w:t>
+      </w:r>
+      <w:r>
+        <w:rPr>
+          <w:sz w:val="24"/>
+        </w:rPr>
+        <w:t xml:space="preserve"> bagi seorang pemula tidak mudah, perlu pen</w:t>
+      </w:r>
+      <w:r>
+        <w:rPr>
+          <w:sz w:val="24"/>
+        </w:rPr>
+        <w:t xml:space="preserve">galaman dan waktu yang panjang. </w:t>
+      </w:r>
+      <w:r>
+        <w:rPr>
+          <w:sz w:val="24"/>
+          <w:highlight w:val="yellow"/>
+        </w:rPr>
+        <w:t>Selain itu, proses konstruksi pemrograman</w:t>
+      </w:r>
+      <w:r>
+        <w:rPr>
+          <w:sz w:val="24"/>
+        </w:rPr>
+        <w:t xml:space="preserve"> </w:t>
+      </w:r>
+    </w:p>
+    <w:p>
+      <w:pPr>
+        <w:jc w:val="both"/>
+        <w:rPr>
+          <w:sz w:val="24"/>
+        </w:rPr>
+      </w:pPr>
+      <w:r>
+        <w:rPr>
+          <w:sz w:val="24"/>
+        </w:rPr>
+        <w:t xml:space="preserve">Bagi </w:t>
+      </w:r>
+      <w:r>
+        <w:rPr>
+          <w:sz w:val="24"/>
+        </w:rPr>
+        <w:t>pengajar</w:t>
+      </w:r>
+      <w:r>
+        <w:rPr>
+          <w:sz w:val="24"/>
+        </w:rPr>
+        <w:t xml:space="preserve"> </w:t>
+      </w:r>
+      <w:r>
+        <w:rPr>
+          <w:sz w:val="24"/>
+        </w:rPr>
+        <w:t xml:space="preserve">untuk menjelaskan proses eksekusi kode di kelas terkadang menggunakan papan tulis atau slide PowerPoint. </w:t>
+      </w:r>
+      <w:r>
+        <w:rPr>
+          <w:sz w:val="24"/>
+        </w:rPr>
+        <w:t>Hal ini membutuhkan persiapan ekstra terhadap materi yang perlu disiapkan terkait gambar, alur diagram, atau bagian-bagian kode program yang perlu dijelaskan. Terutama jika materi pemrograman itu memasuki ke tingkat yang lebih rumit, seperti struktur data.</w:t>
+      </w:r>
+    </w:p>
+    <w:p>
+      <w:pPr>
+        <w:jc w:val="both"/>
+        <w:rPr>
+          <w:sz w:val="24"/>
+        </w:rPr>
+      </w:pPr>
+      <w:r>
+        <w:rPr>
+          <w:sz w:val="24"/>
+        </w:rPr>
+        <w:t xml:space="preserve">Sebuah studi multinasional di </w:t>
+      </w:r>
+      <w:r>
+        <w:rPr>
+          <w:sz w:val="24"/>
+          <w:highlight w:val="yellow"/>
+        </w:rPr>
+        <w:t>...</w:t>
+      </w:r>
+      <w:r>
+        <w:rPr>
+          <w:sz w:val="24"/>
+        </w:rPr>
+        <w:t xml:space="preserve"> menemukan bahwa teori struktur data sulit untuk dipelajari bagi pelajar pada umumnya. Hal itu disebabkan pemrograman untuk struktur data memiliki banyak definisi dan relasi variabel yang harus dapat dipahami secara utuh. Graf adalah salah satu teori dalam struktur data. </w:t>
+      </w:r>
+      <w:r>
+        <w:rPr>
+          <w:sz w:val="24"/>
+          <w:highlight w:val="yellow"/>
+        </w:rPr>
+        <w:t>...</w:t>
+      </w:r>
+    </w:p>
+    <w:p>
+      <w:pPr>
+        <w:jc w:val="both"/>
+        <w:rPr>
+          <w:sz w:val="24"/>
+        </w:rPr>
+      </w:pPr>
+      <w:r>
+        <w:rPr>
+          <w:sz w:val="24"/>
+        </w:rPr>
+        <w:t>Visualisasi sebagai media belajar pemrograman bukan suatu hal yang baru. Para peneli</w:t>
+      </w:r>
+      <w:r>
+        <w:rPr>
+          <w:sz w:val="24"/>
+        </w:rPr>
+        <w:t>ti telah banyak mengembangkan kakas visualisasi untuk membantu mempelajari algoritma dan pemrograman</w:t>
+      </w:r>
+      <w:r>
+        <w:rPr>
+          <w:sz w:val="24"/>
+        </w:rPr>
+        <w:t>.</w:t>
+      </w:r>
+      <w:r>
+        <w:rPr>
+          <w:sz w:val="24"/>
+        </w:rPr>
+        <w:t xml:space="preserve"> </w:t>
+      </w:r>
+      <w:r>
+        <w:rPr>
+          <w:sz w:val="24"/>
+          <w:highlight w:val="yellow"/>
+        </w:rPr>
+        <w:t>..</w:t>
+      </w:r>
+      <w:r>
+        <w:rPr>
+          <w:sz w:val="24"/>
+          <w:highlight w:val="yellow"/>
+        </w:rPr>
+        <w:t>(kurang kalimat di sini).</w:t>
+      </w:r>
+      <w:r>
+        <w:rPr>
+          <w:sz w:val="24"/>
+          <w:highlight w:val="yellow"/>
+        </w:rPr>
+        <w:t>.</w:t>
+      </w:r>
+      <w:r>
+        <w:rPr>
+          <w:sz w:val="24"/>
+        </w:rPr>
+        <w:t xml:space="preserve"> . </w:t>
+      </w:r>
+      <w:r>
+        <w:rPr>
+          <w:sz w:val="24"/>
+        </w:rPr>
+        <w:t xml:space="preserve">Visualisasi dapat mendukung interaksi yang efisien dan efektif untuk beragam pekerjaan kognitif seperti menganalisis, meringkas, dan menarik </w:t>
+      </w:r>
+      <w:r>
+        <w:rPr>
+          <w:sz w:val="24"/>
+        </w:rPr>
+        <w:t xml:space="preserve">kesimpulan atas informasi yang diperoleh. </w:t>
+      </w:r>
+    </w:p>
+    <w:p>
+      <w:pPr>
+        <w:jc w:val="both"/>
+        <w:rPr>
+          <w:sz w:val="24"/>
+        </w:rPr>
+      </w:pPr>
+      <w:r>
+        <w:rPr>
+          <w:sz w:val="24"/>
         </w:rPr>
         <w:lastRenderedPageBreak/>
+        <w:t>Pada penelitian yang sudah dilakukan oleh Philip Guo (2010)</w:t>
+      </w:r>
+      <w:r>
+        <w:rPr>
+          <w:sz w:val="24"/>
+        </w:rPr>
+        <w:t>, kakas visualisasi eksekusi kode sudah dibuat dengan basis web serta fitur embeddable yang mudah digunakan</w:t>
+      </w:r>
+      <w:r>
+        <w:rPr>
+          <w:sz w:val="24"/>
+        </w:rPr>
+        <w:t>.</w:t>
+      </w:r>
+      <w:r>
+        <w:rPr>
+          <w:sz w:val="24"/>
+        </w:rPr>
+        <w:t xml:space="preserve"> </w:t>
+      </w:r>
+      <w:r>
+        <w:rPr>
+          <w:sz w:val="24"/>
+        </w:rPr>
+        <w:t xml:space="preserve">Fitur tersebut </w:t>
+      </w:r>
+      <w:r>
+        <w:rPr>
+          <w:sz w:val="24"/>
+        </w:rPr>
+        <w:t>d</w:t>
+      </w:r>
+      <w:r>
+        <w:rPr>
+          <w:sz w:val="24"/>
+        </w:rPr>
+        <w:t>igunakan untuk melampirkan visualisasi di</w:t>
+      </w:r>
+      <w:r>
+        <w:rPr>
+          <w:sz w:val="24"/>
+        </w:rPr>
+        <w:t xml:space="preserve"> halaman web</w:t>
+      </w:r>
+      <w:r>
+        <w:rPr>
+          <w:sz w:val="24"/>
+        </w:rPr>
+        <w:t xml:space="preserve"> lain dengan tujuan tertentu</w:t>
+      </w:r>
+      <w:r>
+        <w:rPr>
+          <w:sz w:val="24"/>
+        </w:rPr>
+        <w:t>. Kakas ini menggunakan pustaka D3JS sebagai inti proses visualisasi eksekusi kode. D3JS adalah sebuah pustaka JavaScript yang memiliki fungsi “kernel” dalam visualisasi. Adanya pustaka ini dapat mengurangi ketergantungan plug-in pada browser pengguna.</w:t>
+      </w:r>
+    </w:p>
+    <w:p>
+      <w:pPr>
+        <w:jc w:val="both"/>
+        <w:rPr>
+          <w:sz w:val="24"/>
+        </w:rPr>
+      </w:pPr>
+      <w:bookmarkStart w:id="0" w:name="_GoBack"/>
+      <w:bookmarkEnd w:id="0"/>
+    </w:p>
+    <w:p>
+      <w:pPr>
+        <w:jc w:val="both"/>
+        <w:rPr>
+          <w:sz w:val="24"/>
+        </w:rPr>
+      </w:pPr>
+    </w:p>
+    <w:p>
+      <w:pPr>
+        <w:jc w:val="both"/>
+        <w:rPr>
+          <w:sz w:val="24"/>
+        </w:rPr>
+      </w:pPr>
+    </w:p>
+    <w:p>
+      <w:pPr>
+        <w:rPr>
+          <w:b/>
+        </w:rPr>
+      </w:pPr>
+      <w:r>
+        <w:rPr>
+          <w:b/>
+        </w:rPr>
         <w:t>I.2 Rumusan Masalah</w:t>
       </w:r>
       <w:r>
@@ -1240,19 +1839,25 @@
         <w:t xml:space="preserve">mendeteksi </w:t>
       </w:r>
       <w:r>
-        <w:t xml:space="preserve">adanya proses </w:t>
+        <w:t xml:space="preserve">adanya </w:t>
       </w:r>
       <w:r>
         <w:t>graf</w:t>
       </w:r>
       <w:r>
-        <w:t xml:space="preserve"> dalam kode program</w:t>
-      </w:r>
-      <w:r>
-        <w:t xml:space="preserve"> sehingga dapat direpresentasikan secara abstrak</w:t>
-      </w:r>
-      <w:r>
-        <w:t xml:space="preserve"> </w:t>
+        <w:t xml:space="preserve"> dalam kode </w:t>
+      </w:r>
+      <w:r>
+        <w:t>sumber</w:t>
+      </w:r>
+      <w:r>
+        <w:t xml:space="preserve"> sehingga dapat di</w:t>
+      </w:r>
+      <w:r>
+        <w:t>visualisa</w:t>
+      </w:r>
+      <w:r>
+        <w:t xml:space="preserve">sikan </w:t>
       </w:r>
       <w:r>
         <w:t>?</w:t>
@@ -1351,25 +1956,16 @@
         <w:t xml:space="preserve">visualisasi </w:t>
       </w:r>
       <w:r>
-        <w:t xml:space="preserve">eksekusi program </w:t>
-      </w:r>
-      <w:r>
-        <w:t>dengan</w:t>
-      </w:r>
-      <w:r>
-        <w:t xml:space="preserve"> mendeteksi </w:t>
-      </w:r>
-      <w:r>
-        <w:t>proses</w:t>
-      </w:r>
-      <w:r>
-        <w:t xml:space="preserve"> graf dalam</w:t>
-      </w:r>
-      <w:r>
-        <w:t xml:space="preserve"> sebuah</w:t>
-      </w:r>
-      <w:r>
-        <w:t xml:space="preserve"> kode program.</w:t>
+        <w:t>graf</w:t>
+      </w:r>
+      <w:r>
+        <w:t xml:space="preserve"> </w:t>
+      </w:r>
+      <w:r>
+        <w:t>dari eksekusi kode</w:t>
+      </w:r>
+      <w:r>
+        <w:t>.</w:t>
       </w:r>
     </w:p>
     <w:p>
@@ -1637,6 +2233,7 @@
     </w:p>
     <w:p>
       <w:r>
+        <w:lastRenderedPageBreak/>
         <w:tab/>
         <w:t>Bab II Tinjauan Pustaka</w:t>
       </w:r>
@@ -1741,7 +2338,6 @@
         <w:rPr>
           <w:b/>
         </w:rPr>
-        <w:lastRenderedPageBreak/>
         <w:t>II.2</w:t>
       </w:r>
       <w:r>
@@ -2329,8 +2925,6 @@
         </w:rPr>
         <w:t>III.2 Hipotesis Solusi Penyelesaian Masalah</w:t>
       </w:r>
-      <w:bookmarkStart w:id="0" w:name="_GoBack"/>
-      <w:bookmarkEnd w:id="0"/>
     </w:p>
     <w:p>
       <w:pPr>
@@ -2444,6 +3038,7 @@
           <w:b/>
           <w:sz w:val="24"/>
         </w:rPr>
+        <w:lastRenderedPageBreak/>
         <w:t>Bab IV Pe</w:t>
       </w:r>
       <w:r>
@@ -2570,7 +3165,6 @@
         <w:rPr>
           <w:b/>
         </w:rPr>
-        <w:lastRenderedPageBreak/>
         <w:tab/>
         <w:t xml:space="preserve">V.1.1 </w:t>
       </w:r>

</xml_diff>

<commit_message>
update final report docs
</commit_message>
<xml_diff>
--- a/docs/office_files/[v.2.0]Kerangka Penulisan Laporan Tesis.docx
+++ b/docs/office_files/[v.2.0]Kerangka Penulisan Laporan Tesis.docx
@@ -1494,59 +1494,404 @@
         <w:rPr>
           <w:sz w:val="24"/>
         </w:rPr>
-        <w:t xml:space="preserve">Proses belajar pemrograman tidak lepas dari melakukan eksekusi kode dan kegiatan yang namanya </w:t>
+        <w:t>Proses belajar pemrograman tidak lepas dari melakukan eksekusi kod</w:t>
+      </w:r>
+      <w:r>
+        <w:rPr>
+          <w:sz w:val="24"/>
+        </w:rPr>
+        <w:t>e</w:t>
+      </w:r>
+      <w:r>
+        <w:rPr>
+          <w:sz w:val="24"/>
+        </w:rPr>
+        <w:t xml:space="preserve">. </w:t>
+      </w:r>
+      <w:r>
+        <w:rPr>
+          <w:sz w:val="24"/>
+        </w:rPr>
+        <w:t xml:space="preserve">Belajar pemrograman bagi sebagian pelajar tidak mudah. </w:t>
+      </w:r>
+      <w:r>
+        <w:rPr>
+          <w:sz w:val="24"/>
+        </w:rPr>
+        <w:t xml:space="preserve">Selain pemahaman tentang algoritma, kegiatan mengonstruksi sebuah program adalah bagian penting untuk implementasi dari algoritma yang telah dirancang. </w:t>
+      </w:r>
+    </w:p>
+    <w:p>
+      <w:pPr>
+        <w:jc w:val="both"/>
+        <w:rPr>
+          <w:sz w:val="24"/>
+        </w:rPr>
+      </w:pPr>
+      <w:r>
+        <w:rPr>
+          <w:sz w:val="24"/>
+        </w:rPr>
+        <w:t xml:space="preserve">Bagi </w:t>
+      </w:r>
+      <w:r>
+        <w:rPr>
+          <w:sz w:val="24"/>
+        </w:rPr>
+        <w:t>pengajar</w:t>
+      </w:r>
+      <w:r>
+        <w:rPr>
+          <w:sz w:val="24"/>
+        </w:rPr>
+        <w:t xml:space="preserve"> </w:t>
+      </w:r>
+      <w:r>
+        <w:rPr>
+          <w:sz w:val="24"/>
+        </w:rPr>
+        <w:t xml:space="preserve">untuk menjelaskan proses eksekusi kode di kelas terkadang menggunakan papan tulis atau </w:t>
       </w:r>
       <w:r>
         <w:rPr>
           <w:i/>
           <w:sz w:val="24"/>
         </w:rPr>
-        <w:t>debugging</w:t>
-      </w:r>
-      <w:r>
-        <w:rPr>
-          <w:sz w:val="24"/>
-        </w:rPr>
-        <w:t xml:space="preserve"> (proses mencari </w:t>
+        <w:t>slide PowerPoint</w:t>
+      </w:r>
+      <w:r>
+        <w:rPr>
+          <w:sz w:val="24"/>
+        </w:rPr>
+        <w:t xml:space="preserve">. </w:t>
+      </w:r>
+      <w:r>
+        <w:rPr>
+          <w:sz w:val="24"/>
+        </w:rPr>
+        <w:t>Hal ini membutuhkan persiapan ekstra terhadap materi yang perlu disiapkan terkait gambar, alur diagram, atau bagian-bagian kode program yang perlu dijelaskan. Terutama jika materi pemrograman itu memasuki ke tingkat yang lebih rumit, seperti struktur data.</w:t>
+      </w:r>
+      <w:r>
+        <w:rPr>
+          <w:sz w:val="24"/>
+        </w:rPr>
+        <w:t xml:space="preserve"> Diperlukan media belajar khusus untuk dapat menjelaskan proses eksekusi kode itu. Sehingga pelajar dapat memahami proses yang sebenarnya terjadi di dalam program komputer.</w:t>
+      </w:r>
+    </w:p>
+    <w:p>
+      <w:pPr>
+        <w:jc w:val="both"/>
+        <w:rPr>
+          <w:sz w:val="24"/>
+        </w:rPr>
+      </w:pPr>
+      <w:r>
+        <w:rPr>
+          <w:sz w:val="24"/>
+        </w:rPr>
+        <w:t xml:space="preserve">Sebuah </w:t>
+      </w:r>
+      <w:r>
+        <w:rPr>
+          <w:sz w:val="24"/>
+        </w:rPr>
+        <w:t xml:space="preserve">penelitian yang </w:t>
+      </w:r>
+      <w:r>
+        <w:rPr>
+          <w:sz w:val="24"/>
+        </w:rPr>
+        <w:t xml:space="preserve">telah </w:t>
+      </w:r>
+      <w:r>
+        <w:rPr>
+          <w:sz w:val="24"/>
+        </w:rPr>
+        <w:t xml:space="preserve">dilakukan oleh </w:t>
+      </w:r>
+      <w:r>
+        <w:rPr>
+          <w:sz w:val="24"/>
+        </w:rPr>
+        <w:t>Piteira dan Costa (2013)</w:t>
+      </w:r>
+      <w:r>
+        <w:rPr>
+          <w:sz w:val="24"/>
+        </w:rPr>
+        <w:t xml:space="preserve"> di </w:t>
+      </w:r>
+      <w:r>
+        <w:rPr>
+          <w:sz w:val="24"/>
+        </w:rPr>
+        <w:t>Institut Politeknik Setubal, Portugal,</w:t>
+      </w:r>
+      <w:r>
+        <w:rPr>
+          <w:sz w:val="24"/>
+        </w:rPr>
+        <w:t xml:space="preserve"> menemukan bahwa </w:t>
+      </w:r>
+      <w:r>
+        <w:rPr>
+          <w:sz w:val="24"/>
+        </w:rPr>
+        <w:t xml:space="preserve">konsep </w:t>
+      </w:r>
+      <w:r>
+        <w:rPr>
+          <w:sz w:val="24"/>
+        </w:rPr>
+        <w:t>pemrograman</w:t>
+      </w:r>
+      <w:r>
+        <w:rPr>
+          <w:sz w:val="24"/>
+        </w:rPr>
+        <w:t xml:space="preserve"> struktur data </w:t>
+      </w:r>
+      <w:r>
+        <w:rPr>
+          <w:sz w:val="24"/>
+        </w:rPr>
+        <w:t>memiliki tingkat ke</w:t>
+      </w:r>
+      <w:r>
+        <w:rPr>
+          <w:sz w:val="24"/>
+        </w:rPr>
+        <w:t>sulit</w:t>
+      </w:r>
+      <w:r>
+        <w:rPr>
+          <w:sz w:val="24"/>
+        </w:rPr>
+        <w:t>an</w:t>
+      </w:r>
+      <w:r>
+        <w:rPr>
+          <w:sz w:val="24"/>
+        </w:rPr>
+        <w:t xml:space="preserve"> </w:t>
+      </w:r>
+      <w:r>
+        <w:rPr>
+          <w:sz w:val="24"/>
+        </w:rPr>
+        <w:t>yang tinggi bagi sebagian besar pelajar</w:t>
+      </w:r>
+      <w:r>
+        <w:rPr>
+          <w:sz w:val="24"/>
+        </w:rPr>
+        <w:t xml:space="preserve">. Hal itu disebabkan </w:t>
+      </w:r>
+      <w:r>
+        <w:rPr>
+          <w:sz w:val="24"/>
+        </w:rPr>
+        <w:t xml:space="preserve">konsep </w:t>
+      </w:r>
+      <w:r>
+        <w:rPr>
+          <w:sz w:val="24"/>
+        </w:rPr>
+        <w:t>pemrograman untuk struktur da</w:t>
+      </w:r>
+      <w:r>
+        <w:rPr>
+          <w:sz w:val="24"/>
+        </w:rPr>
+        <w:t>ta merupakan konsep data abstrak yang tidak tampak jelas dalam kode. Penelitian tersebut juga memberikan perhatian khusus terhadap konsep pemrograman seperti pointer dan reference, parameter, abstract data types, error handling dan penggunaan bahasa dalam library.</w:t>
+      </w:r>
+    </w:p>
+    <w:p>
+      <w:pPr>
+        <w:jc w:val="both"/>
+        <w:rPr>
+          <w:sz w:val="24"/>
+        </w:rPr>
+      </w:pPr>
+      <w:r>
+        <w:rPr>
+          <w:sz w:val="24"/>
+        </w:rPr>
+        <w:lastRenderedPageBreak/>
+        <w:t>Graf adalah salah satu struktur data ...</w:t>
+      </w:r>
+    </w:p>
+    <w:p>
+      <w:pPr>
+        <w:jc w:val="both"/>
+        <w:rPr>
+          <w:sz w:val="24"/>
+        </w:rPr>
+      </w:pPr>
+      <w:r>
+        <w:rPr>
+          <w:sz w:val="24"/>
+        </w:rPr>
+        <w:t>Visualisasi sebagai media belajar pemrograman bukan suatu hal yang baru. Para peneli</w:t>
+      </w:r>
+      <w:r>
+        <w:rPr>
+          <w:sz w:val="24"/>
+        </w:rPr>
+        <w:t>ti telah banyak mengembangkan kakas visualisasi untuk membantu mempelajari algoritma dan pemrograman</w:t>
+      </w:r>
+      <w:r>
+        <w:rPr>
+          <w:sz w:val="24"/>
+        </w:rPr>
+        <w:t xml:space="preserve"> (Sorva, 2013)</w:t>
+      </w:r>
+      <w:r>
+        <w:rPr>
+          <w:sz w:val="24"/>
+        </w:rPr>
+        <w:t>.</w:t>
+      </w:r>
+      <w:r>
+        <w:rPr>
+          <w:sz w:val="24"/>
+        </w:rPr>
+        <w:t xml:space="preserve"> </w:t>
+      </w:r>
+      <w:r>
+        <w:rPr>
+          <w:sz w:val="24"/>
+        </w:rPr>
+        <w:t>Visualisasi merupakan bagian dari GUI, yaitu untuk interaksi antar manusia dengan mesin atau komputer. Karena m</w:t>
+      </w:r>
+      <w:r>
+        <w:rPr>
+          <w:sz w:val="24"/>
+        </w:rPr>
+        <w:t>elalui interaksi visual, manusia lebih cenderung menangkap lebih banyak informasi yang diterima dibandingkan melalui indera lainnya (Ware, 2004).</w:t>
+      </w:r>
+      <w:r>
+        <w:rPr>
+          <w:sz w:val="24"/>
+        </w:rPr>
+        <w:t xml:space="preserve"> </w:t>
+      </w:r>
+      <w:r>
+        <w:rPr>
+          <w:sz w:val="24"/>
+        </w:rPr>
+        <w:t xml:space="preserve">Visualisasi dapat mendukung interaksi yang efisien dan efektif untuk beragam pekerjaan kognitif seperti menganalisis, meringkas, dan menarik </w:t>
+      </w:r>
+      <w:r>
+        <w:rPr>
+          <w:sz w:val="24"/>
+        </w:rPr>
+        <w:t>kesimpulan</w:t>
+      </w:r>
+      <w:r>
+        <w:rPr>
+          <w:sz w:val="24"/>
+        </w:rPr>
+        <w:t xml:space="preserve"> atas informasi yang diperoleh.</w:t>
+      </w:r>
+    </w:p>
+    <w:p>
+      <w:pPr>
+        <w:jc w:val="both"/>
+        <w:rPr>
+          <w:sz w:val="24"/>
+        </w:rPr>
+      </w:pPr>
+      <w:r>
+        <w:rPr>
+          <w:sz w:val="24"/>
+        </w:rPr>
+        <w:t xml:space="preserve">Pada penelitian yang </w:t>
+      </w:r>
+      <w:r>
+        <w:rPr>
+          <w:sz w:val="24"/>
+        </w:rPr>
+        <w:t>telah</w:t>
+      </w:r>
+      <w:r>
+        <w:rPr>
+          <w:sz w:val="24"/>
+        </w:rPr>
+        <w:t xml:space="preserve"> dilakukan oleh Philip Guo (2010)</w:t>
+      </w:r>
+      <w:r>
+        <w:rPr>
+          <w:sz w:val="24"/>
+        </w:rPr>
+        <w:t xml:space="preserve">, kakas visualisasi eksekusi kode </w:t>
+      </w:r>
+      <w:r>
+        <w:rPr>
+          <w:sz w:val="24"/>
+        </w:rPr>
+        <w:t>telah dibangun bernama Online Python Tutor (OPT).</w:t>
+      </w:r>
+      <w:r>
+        <w:rPr>
+          <w:sz w:val="24"/>
+        </w:rPr>
+        <w:t xml:space="preserve"> </w:t>
+      </w:r>
+      <w:r>
+        <w:rPr>
+          <w:sz w:val="24"/>
+        </w:rPr>
+        <w:t>Kakas</w:t>
+      </w:r>
+      <w:r>
+        <w:rPr>
+          <w:sz w:val="24"/>
+        </w:rPr>
+        <w:t xml:space="preserve"> </w:t>
+      </w:r>
+      <w:r>
+        <w:rPr>
+          <w:sz w:val="24"/>
+        </w:rPr>
+        <w:t>ber</w:t>
+      </w:r>
+      <w:r>
+        <w:rPr>
+          <w:sz w:val="24"/>
+        </w:rPr>
+        <w:t xml:space="preserve">basis web </w:t>
+      </w:r>
+      <w:r>
+        <w:rPr>
+          <w:sz w:val="24"/>
+        </w:rPr>
+        <w:t>ini memiliki</w:t>
+      </w:r>
+      <w:r>
+        <w:rPr>
+          <w:sz w:val="24"/>
+        </w:rPr>
+        <w:t xml:space="preserve"> fitur </w:t>
       </w:r>
       <w:r>
         <w:rPr>
           <w:i/>
           <w:sz w:val="24"/>
         </w:rPr>
-        <w:t>error</w:t>
-      </w:r>
-      <w:r>
-        <w:rPr>
-          <w:sz w:val="24"/>
-        </w:rPr>
-        <w:t xml:space="preserve"> atau kesalahan dalam kode). Kegiatan </w:t>
-      </w:r>
-      <w:r>
-        <w:rPr>
-          <w:i/>
-          <w:sz w:val="24"/>
-        </w:rPr>
-        <w:t>debugging</w:t>
-      </w:r>
-      <w:r>
-        <w:rPr>
-          <w:sz w:val="24"/>
-        </w:rPr>
-        <w:t xml:space="preserve"> bagi seorang pemula tidak mudah, perlu pen</w:t>
-      </w:r>
-      <w:r>
-        <w:rPr>
-          <w:sz w:val="24"/>
-        </w:rPr>
-        <w:t xml:space="preserve">galaman dan waktu yang panjang. </w:t>
-      </w:r>
-      <w:r>
-        <w:rPr>
-          <w:sz w:val="24"/>
-          <w:highlight w:val="yellow"/>
-        </w:rPr>
-        <w:t>Selain itu, proses konstruksi pemrograman</w:t>
+        <w:t>embeddable</w:t>
+      </w:r>
+      <w:r>
+        <w:rPr>
+          <w:sz w:val="24"/>
+        </w:rPr>
+        <w:t xml:space="preserve"> yang mudah digunakan</w:t>
+      </w:r>
+      <w:r>
+        <w:rPr>
+          <w:sz w:val="24"/>
+        </w:rPr>
+        <w:t>.</w:t>
       </w:r>
       <w:r>
         <w:rPr>
@@ -1554,182 +1899,6 @@
         </w:rPr>
         <w:t xml:space="preserve"> </w:t>
       </w:r>
-    </w:p>
-    <w:p>
-      <w:pPr>
-        <w:jc w:val="both"/>
-        <w:rPr>
-          <w:sz w:val="24"/>
-        </w:rPr>
-      </w:pPr>
-      <w:r>
-        <w:rPr>
-          <w:sz w:val="24"/>
-        </w:rPr>
-        <w:t xml:space="preserve">Bagi </w:t>
-      </w:r>
-      <w:r>
-        <w:rPr>
-          <w:sz w:val="24"/>
-        </w:rPr>
-        <w:t>pengajar</w:t>
-      </w:r>
-      <w:r>
-        <w:rPr>
-          <w:sz w:val="24"/>
-        </w:rPr>
-        <w:t xml:space="preserve"> </w:t>
-      </w:r>
-      <w:r>
-        <w:rPr>
-          <w:sz w:val="24"/>
-        </w:rPr>
-        <w:t xml:space="preserve">untuk menjelaskan proses eksekusi kode di kelas terkadang menggunakan papan tulis atau slide PowerPoint. </w:t>
-      </w:r>
-      <w:r>
-        <w:rPr>
-          <w:sz w:val="24"/>
-        </w:rPr>
-        <w:t>Hal ini membutuhkan persiapan ekstra terhadap materi yang perlu disiapkan terkait gambar, alur diagram, atau bagian-bagian kode program yang perlu dijelaskan. Terutama jika materi pemrograman itu memasuki ke tingkat yang lebih rumit, seperti struktur data.</w:t>
-      </w:r>
-    </w:p>
-    <w:p>
-      <w:pPr>
-        <w:jc w:val="both"/>
-        <w:rPr>
-          <w:sz w:val="24"/>
-        </w:rPr>
-      </w:pPr>
-      <w:r>
-        <w:rPr>
-          <w:sz w:val="24"/>
-        </w:rPr>
-        <w:t xml:space="preserve">Sebuah studi multinasional di </w:t>
-      </w:r>
-      <w:r>
-        <w:rPr>
-          <w:sz w:val="24"/>
-          <w:highlight w:val="yellow"/>
-        </w:rPr>
-        <w:t>...</w:t>
-      </w:r>
-      <w:r>
-        <w:rPr>
-          <w:sz w:val="24"/>
-        </w:rPr>
-        <w:t xml:space="preserve"> menemukan bahwa teori struktur data sulit untuk dipelajari bagi pelajar pada umumnya. Hal itu disebabkan pemrograman untuk struktur data memiliki banyak definisi dan relasi variabel yang harus dapat dipahami secara utuh. Graf adalah salah satu teori dalam struktur data. </w:t>
-      </w:r>
-      <w:r>
-        <w:rPr>
-          <w:sz w:val="24"/>
-          <w:highlight w:val="yellow"/>
-        </w:rPr>
-        <w:t>...</w:t>
-      </w:r>
-    </w:p>
-    <w:p>
-      <w:pPr>
-        <w:jc w:val="both"/>
-        <w:rPr>
-          <w:sz w:val="24"/>
-        </w:rPr>
-      </w:pPr>
-      <w:r>
-        <w:rPr>
-          <w:sz w:val="24"/>
-        </w:rPr>
-        <w:t>Visualisasi sebagai media belajar pemrograman bukan suatu hal yang baru. Para peneli</w:t>
-      </w:r>
-      <w:r>
-        <w:rPr>
-          <w:sz w:val="24"/>
-        </w:rPr>
-        <w:t>ti telah banyak mengembangkan kakas visualisasi untuk membantu mempelajari algoritma dan pemrograman</w:t>
-      </w:r>
-      <w:r>
-        <w:rPr>
-          <w:sz w:val="24"/>
-        </w:rPr>
-        <w:t>.</w:t>
-      </w:r>
-      <w:r>
-        <w:rPr>
-          <w:sz w:val="24"/>
-        </w:rPr>
-        <w:t xml:space="preserve"> </w:t>
-      </w:r>
-      <w:r>
-        <w:rPr>
-          <w:sz w:val="24"/>
-          <w:highlight w:val="yellow"/>
-        </w:rPr>
-        <w:t>..</w:t>
-      </w:r>
-      <w:r>
-        <w:rPr>
-          <w:sz w:val="24"/>
-          <w:highlight w:val="yellow"/>
-        </w:rPr>
-        <w:t>(kurang kalimat di sini).</w:t>
-      </w:r>
-      <w:r>
-        <w:rPr>
-          <w:sz w:val="24"/>
-          <w:highlight w:val="yellow"/>
-        </w:rPr>
-        <w:t>.</w:t>
-      </w:r>
-      <w:r>
-        <w:rPr>
-          <w:sz w:val="24"/>
-        </w:rPr>
-        <w:t xml:space="preserve"> . </w:t>
-      </w:r>
-      <w:r>
-        <w:rPr>
-          <w:sz w:val="24"/>
-        </w:rPr>
-        <w:t xml:space="preserve">Visualisasi dapat mendukung interaksi yang efisien dan efektif untuk beragam pekerjaan kognitif seperti menganalisis, meringkas, dan menarik </w:t>
-      </w:r>
-      <w:r>
-        <w:rPr>
-          <w:sz w:val="24"/>
-        </w:rPr>
-        <w:t xml:space="preserve">kesimpulan atas informasi yang diperoleh. </w:t>
-      </w:r>
-    </w:p>
-    <w:p>
-      <w:pPr>
-        <w:jc w:val="both"/>
-        <w:rPr>
-          <w:sz w:val="24"/>
-        </w:rPr>
-      </w:pPr>
-      <w:r>
-        <w:rPr>
-          <w:sz w:val="24"/>
-        </w:rPr>
-        <w:lastRenderedPageBreak/>
-        <w:t>Pada penelitian yang sudah dilakukan oleh Philip Guo (2010)</w:t>
-      </w:r>
-      <w:r>
-        <w:rPr>
-          <w:sz w:val="24"/>
-        </w:rPr>
-        <w:t>, kakas visualisasi eksekusi kode sudah dibuat dengan basis web serta fitur embeddable yang mudah digunakan</w:t>
-      </w:r>
-      <w:r>
-        <w:rPr>
-          <w:sz w:val="24"/>
-        </w:rPr>
-        <w:t>.</w:t>
-      </w:r>
-      <w:r>
-        <w:rPr>
-          <w:sz w:val="24"/>
-        </w:rPr>
-        <w:t xml:space="preserve"> </w:t>
-      </w:r>
       <w:r>
         <w:rPr>
           <w:sz w:val="24"/>
@@ -1764,18 +1933,24 @@
         <w:rPr>
           <w:sz w:val="24"/>
         </w:rPr>
-        <w:t>. Kakas ini menggunakan pustaka D3JS sebagai inti proses visualisasi eksekusi kode. D3JS adalah sebuah pustaka JavaScript yang memiliki fungsi “kernel” dalam visualisasi. Adanya pustaka ini dapat mengurangi ketergantungan plug-in pada browser pengguna.</w:t>
-      </w:r>
-    </w:p>
-    <w:p>
-      <w:pPr>
-        <w:jc w:val="both"/>
-        <w:rPr>
-          <w:sz w:val="24"/>
-        </w:rPr>
-      </w:pPr>
+        <w:t xml:space="preserve">. </w:t>
+      </w:r>
+      <w:r>
+        <w:rPr>
+          <w:sz w:val="24"/>
+        </w:rPr>
+        <w:t>Kakas ini dapat memvisualisasikan operasi kode program yang sebenarnya terjadi di dalam komputer.</w:t>
+      </w:r>
       <w:bookmarkStart w:id="0" w:name="_GoBack"/>
       <w:bookmarkEnd w:id="0"/>
+    </w:p>
+    <w:p>
+      <w:pPr>
+        <w:jc w:val="both"/>
+        <w:rPr>
+          <w:sz w:val="24"/>
+        </w:rPr>
+      </w:pPr>
     </w:p>
     <w:p>
       <w:pPr>
@@ -2169,6 +2344,7 @@
     </w:p>
     <w:p>
       <w:r>
+        <w:lastRenderedPageBreak/>
         <w:t>3</w:t>
       </w:r>
       <w:r>
@@ -2233,7 +2409,6 @@
     </w:p>
     <w:p>
       <w:r>
-        <w:lastRenderedPageBreak/>
         <w:tab/>
         <w:t>Bab II Tinjauan Pustaka</w:t>
       </w:r>
@@ -2872,6 +3047,7 @@
           <w:b/>
           <w:sz w:val="24"/>
         </w:rPr>
+        <w:lastRenderedPageBreak/>
         <w:t>Bab III Analisis</w:t>
       </w:r>
       <w:r>
@@ -3038,7 +3214,6 @@
           <w:b/>
           <w:sz w:val="24"/>
         </w:rPr>
-        <w:lastRenderedPageBreak/>
         <w:t>Bab IV Pe</w:t>
       </w:r>
       <w:r>

</xml_diff>